<commit_message>
Update début de TPI
</commit_message>
<xml_diff>
--- a/TPI.docx
+++ b/TPI.docx
@@ -7,6 +7,23 @@
         <w:pStyle w:val="Titre"/>
         <w:jc w:val="both"/>
       </w:pPr>
+      <w:r>
+        <w:t>Mise en place de firewalls virtuels sur une Appliance Fortinet, adapté au module 146</w:t>
+      </w:r>
+    </w:p>
+    <w:p>
+      <w:pPr>
+        <w:pStyle w:val="Titre"/>
+        <w:jc w:val="both"/>
+      </w:pPr>
+    </w:p>
+    <w:p>
+      <w:pPr>
+        <w:pStyle w:val="Titre"/>
+        <w:jc w:val="both"/>
+      </w:pPr>
+      <w:bookmarkStart w:id="0" w:name="_GoBack"/>
+      <w:bookmarkEnd w:id="0"/>
       <w:r>
         <w:t>TPI</w:t>
       </w:r>
@@ -2557,22 +2574,22 @@
         <w:pStyle w:val="Titre1"/>
         <w:jc w:val="both"/>
       </w:pPr>
-      <w:bookmarkStart w:id="0" w:name="_Toc129079331"/>
+      <w:bookmarkStart w:id="1" w:name="_Toc129079331"/>
       <w:r>
         <w:lastRenderedPageBreak/>
         <w:t>Analyse préliminaire</w:t>
       </w:r>
-      <w:bookmarkEnd w:id="0"/>
+      <w:bookmarkEnd w:id="1"/>
     </w:p>
     <w:p>
       <w:pPr>
         <w:pStyle w:val="Titre2"/>
       </w:pPr>
-      <w:bookmarkStart w:id="1" w:name="_Toc129079332"/>
+      <w:bookmarkStart w:id="2" w:name="_Toc129079332"/>
       <w:r>
         <w:t>Introduction</w:t>
       </w:r>
-      <w:bookmarkEnd w:id="1"/>
+      <w:bookmarkEnd w:id="2"/>
     </w:p>
     <w:p>
       <w:pPr>
@@ -2599,11 +2616,11 @@
       <w:pPr>
         <w:pStyle w:val="Titre2"/>
       </w:pPr>
-      <w:bookmarkStart w:id="2" w:name="_Toc129079333"/>
+      <w:bookmarkStart w:id="3" w:name="_Toc129079333"/>
       <w:r>
         <w:t>Objectifs</w:t>
       </w:r>
-      <w:bookmarkEnd w:id="2"/>
+      <w:bookmarkEnd w:id="3"/>
     </w:p>
     <w:p>
       <w:pPr>
@@ -2630,11 +2647,11 @@
       <w:pPr>
         <w:pStyle w:val="Titre2"/>
       </w:pPr>
-      <w:bookmarkStart w:id="3" w:name="_Toc129079334"/>
+      <w:bookmarkStart w:id="4" w:name="_Toc129079334"/>
       <w:r>
         <w:t>Planification initiale</w:t>
       </w:r>
-      <w:bookmarkEnd w:id="3"/>
+      <w:bookmarkEnd w:id="4"/>
     </w:p>
     <w:p>
       <w:pPr>
@@ -2662,21 +2679,21 @@
         <w:pStyle w:val="Titre1"/>
         <w:jc w:val="both"/>
       </w:pPr>
-      <w:bookmarkStart w:id="4" w:name="_Toc129079335"/>
+      <w:bookmarkStart w:id="5" w:name="_Toc129079335"/>
       <w:r>
         <w:t>Analyse / Conception</w:t>
       </w:r>
-      <w:bookmarkEnd w:id="4"/>
+      <w:bookmarkEnd w:id="5"/>
     </w:p>
     <w:p>
       <w:pPr>
         <w:pStyle w:val="Titre2"/>
       </w:pPr>
-      <w:bookmarkStart w:id="5" w:name="_Toc129079336"/>
+      <w:bookmarkStart w:id="6" w:name="_Toc129079336"/>
       <w:r>
         <w:t>Concept</w:t>
       </w:r>
-      <w:bookmarkEnd w:id="5"/>
+      <w:bookmarkEnd w:id="6"/>
     </w:p>
     <w:p>
       <w:pPr>
@@ -2791,11 +2808,11 @@
       <w:pPr>
         <w:pStyle w:val="Titre2"/>
       </w:pPr>
-      <w:bookmarkStart w:id="6" w:name="_Toc129079337"/>
+      <w:bookmarkStart w:id="7" w:name="_Toc129079337"/>
       <w:r>
         <w:t>Stratégie de test</w:t>
       </w:r>
-      <w:bookmarkEnd w:id="6"/>
+      <w:bookmarkEnd w:id="7"/>
     </w:p>
     <w:p>
       <w:pPr>
@@ -2893,11 +2910,11 @@
       <w:pPr>
         <w:pStyle w:val="Titre2"/>
       </w:pPr>
-      <w:bookmarkStart w:id="7" w:name="_Toc129079338"/>
+      <w:bookmarkStart w:id="8" w:name="_Toc129079338"/>
       <w:r>
         <w:t>Risques techniques</w:t>
       </w:r>
-      <w:bookmarkEnd w:id="7"/>
+      <w:bookmarkEnd w:id="8"/>
     </w:p>
     <w:p>
       <w:pPr>
@@ -2938,11 +2955,11 @@
       <w:pPr>
         <w:pStyle w:val="Titre2"/>
       </w:pPr>
-      <w:bookmarkStart w:id="8" w:name="_Toc129079339"/>
+      <w:bookmarkStart w:id="9" w:name="_Toc129079339"/>
       <w:r>
         <w:t>Planification</w:t>
       </w:r>
-      <w:bookmarkEnd w:id="8"/>
+      <w:bookmarkEnd w:id="9"/>
     </w:p>
     <w:p>
       <w:pPr>
@@ -3003,11 +3020,11 @@
       <w:pPr>
         <w:pStyle w:val="Titre2"/>
       </w:pPr>
-      <w:bookmarkStart w:id="9" w:name="_Toc129079340"/>
+      <w:bookmarkStart w:id="10" w:name="_Toc129079340"/>
       <w:r>
         <w:t>Dossier de conception</w:t>
       </w:r>
-      <w:bookmarkEnd w:id="9"/>
+      <w:bookmarkEnd w:id="10"/>
     </w:p>
     <w:p>
       <w:pPr>
@@ -3168,21 +3185,21 @@
         <w:pStyle w:val="Titre1"/>
         <w:jc w:val="both"/>
       </w:pPr>
-      <w:bookmarkStart w:id="10" w:name="_Toc129079341"/>
+      <w:bookmarkStart w:id="11" w:name="_Toc129079341"/>
       <w:r>
         <w:t>Réalisation</w:t>
       </w:r>
-      <w:bookmarkEnd w:id="10"/>
+      <w:bookmarkEnd w:id="11"/>
     </w:p>
     <w:p>
       <w:pPr>
         <w:pStyle w:val="Titre2"/>
       </w:pPr>
-      <w:bookmarkStart w:id="11" w:name="_Toc129079342"/>
+      <w:bookmarkStart w:id="12" w:name="_Toc129079342"/>
       <w:r>
         <w:t>Dossier de réalisation</w:t>
       </w:r>
-      <w:bookmarkEnd w:id="11"/>
+      <w:bookmarkEnd w:id="12"/>
     </w:p>
     <w:p>
       <w:pPr>
@@ -3299,11 +3316,11 @@
       <w:pPr>
         <w:pStyle w:val="Titre2"/>
       </w:pPr>
-      <w:bookmarkStart w:id="12" w:name="_Toc129079343"/>
+      <w:bookmarkStart w:id="13" w:name="_Toc129079343"/>
       <w:r>
         <w:t>Description des tests effectués</w:t>
       </w:r>
-      <w:bookmarkEnd w:id="12"/>
+      <w:bookmarkEnd w:id="13"/>
     </w:p>
     <w:p>
       <w:pPr>
@@ -3376,11 +3393,11 @@
       <w:pPr>
         <w:pStyle w:val="Titre2"/>
       </w:pPr>
-      <w:bookmarkStart w:id="13" w:name="_Toc129079344"/>
+      <w:bookmarkStart w:id="14" w:name="_Toc129079344"/>
       <w:r>
         <w:t>Erreurs restantes</w:t>
       </w:r>
-      <w:bookmarkEnd w:id="13"/>
+      <w:bookmarkEnd w:id="14"/>
     </w:p>
     <w:p>
       <w:pPr>
@@ -3454,11 +3471,11 @@
       <w:pPr>
         <w:pStyle w:val="Titre2"/>
       </w:pPr>
-      <w:bookmarkStart w:id="14" w:name="_Toc129079345"/>
+      <w:bookmarkStart w:id="15" w:name="_Toc129079345"/>
       <w:r>
         <w:t>Liste des documents fournis</w:t>
       </w:r>
-      <w:bookmarkEnd w:id="14"/>
+      <w:bookmarkEnd w:id="15"/>
     </w:p>
     <w:p>
       <w:pPr>
@@ -3546,11 +3563,11 @@
         <w:pStyle w:val="Titre1"/>
         <w:jc w:val="both"/>
       </w:pPr>
-      <w:bookmarkStart w:id="15" w:name="_Toc129079346"/>
+      <w:bookmarkStart w:id="16" w:name="_Toc129079346"/>
       <w:r>
         <w:t>Conclusions</w:t>
       </w:r>
-      <w:bookmarkEnd w:id="15"/>
+      <w:bookmarkEnd w:id="16"/>
     </w:p>
     <w:p>
       <w:pPr>
@@ -3633,21 +3650,21 @@
         <w:pStyle w:val="Titre1"/>
         <w:jc w:val="both"/>
       </w:pPr>
-      <w:bookmarkStart w:id="16" w:name="_Toc129079347"/>
+      <w:bookmarkStart w:id="17" w:name="_Toc129079347"/>
       <w:r>
         <w:t>Annexes</w:t>
       </w:r>
-      <w:bookmarkEnd w:id="16"/>
+      <w:bookmarkEnd w:id="17"/>
     </w:p>
     <w:p>
       <w:pPr>
         <w:pStyle w:val="Titre2"/>
       </w:pPr>
-      <w:bookmarkStart w:id="17" w:name="_Toc129079348"/>
+      <w:bookmarkStart w:id="18" w:name="_Toc129079348"/>
       <w:r>
         <w:t>Résumé du rapport du TPI</w:t>
       </w:r>
-      <w:bookmarkEnd w:id="17"/>
+      <w:bookmarkEnd w:id="18"/>
     </w:p>
     <w:p>
       <w:pPr>
@@ -3675,8 +3692,6 @@
           <w:color w:val="000000" w:themeColor="text1"/>
         </w:rPr>
       </w:pPr>
-      <w:bookmarkStart w:id="18" w:name="_GoBack"/>
-      <w:bookmarkEnd w:id="18"/>
     </w:p>
     <w:p>
       <w:pPr>
@@ -4281,7 +4296,7 @@
                                   <w:noProof/>
                                   <w:lang w:val="fr-FR"/>
                                 </w:rPr>
-                                <w:t>7</w:t>
+                                <w:t>2</w:t>
                               </w:r>
                               <w:r>
                                 <w:fldChar w:fldCharType="end"/>
@@ -4335,7 +4350,7 @@
                             <w:noProof/>
                             <w:lang w:val="fr-FR"/>
                           </w:rPr>
-                          <w:t>7</w:t>
+                          <w:t>2</w:t>
                         </w:r>
                         <w:r>
                           <w:fldChar w:fldCharType="end"/>
@@ -5663,7 +5678,7 @@
 </file>
 
 <file path=customXml/itemProps1.xml><?xml version="1.0" encoding="utf-8"?>
-<ds:datastoreItem xmlns:ds="http://schemas.openxmlformats.org/officeDocument/2006/customXml" ds:itemID="{9A05964A-4232-4AA4-AA38-6CE3FC602F5E}">
+<ds:datastoreItem xmlns:ds="http://schemas.openxmlformats.org/officeDocument/2006/customXml" ds:itemID="{67C64EDF-F8CE-4FF1-B588-0A4FD520D718}">
   <ds:schemaRefs>
     <ds:schemaRef ds:uri="http://schemas.openxmlformats.org/officeDocument/2006/bibliography"/>
   </ds:schemaRefs>

</xml_diff>

<commit_message>
Mise à jours diverses
-journal de travail
-rapport de TPI
-sources
-glossaire
</commit_message>
<xml_diff>
--- a/TPI.docx
+++ b/TPI.docx
@@ -8,7 +8,16 @@
         <w:jc w:val="both"/>
       </w:pPr>
       <w:r>
-        <w:t>Mise en place de firewalls virtuels sur une Appliance Fortinet, adapté au module 146</w:t>
+        <w:t>Mise en place de firewalls virtuels sur une Appliance Fortinet, adapté</w:t>
+      </w:r>
+      <w:r>
+        <w:t>e</w:t>
+      </w:r>
+      <w:r>
+        <w:t xml:space="preserve"> au module </w:t>
+      </w:r>
+      <w:r>
+        <w:t>146</w:t>
       </w:r>
     </w:p>
     <w:p>
@@ -16,17 +25,6 @@
         <w:pStyle w:val="Titre"/>
         <w:jc w:val="both"/>
       </w:pPr>
-    </w:p>
-    <w:p>
-      <w:pPr>
-        <w:pStyle w:val="Titre"/>
-        <w:jc w:val="both"/>
-      </w:pPr>
-      <w:bookmarkStart w:id="0" w:name="_GoBack"/>
-      <w:bookmarkEnd w:id="0"/>
-      <w:r>
-        <w:t>TPI</w:t>
-      </w:r>
     </w:p>
     <w:p>
       <w:pPr>
@@ -86,7 +84,6 @@
               <w:tab w:val="left" w:pos="440"/>
               <w:tab w:val="right" w:leader="dot" w:pos="9062"/>
             </w:tabs>
-            <w:jc w:val="both"/>
             <w:rPr>
               <w:rFonts w:eastAsiaTheme="minorEastAsia"/>
               <w:noProof/>
@@ -117,7 +114,7 @@
             </w:rPr>
             <w:fldChar w:fldCharType="separate"/>
           </w:r>
-          <w:hyperlink w:anchor="_Toc129079331" w:history="1">
+          <w:hyperlink w:anchor="_Toc134085122" w:history="1">
             <w:r>
               <w:rPr>
                 <w:rStyle w:val="Lienhypertexte"/>
@@ -159,7 +156,7 @@
                 <w:noProof/>
                 <w:webHidden/>
               </w:rPr>
-              <w:instrText xml:space="preserve"> PAGEREF _Toc129079331 \h </w:instrText>
+              <w:instrText xml:space="preserve"> PAGEREF _Toc134085122 \h </w:instrText>
             </w:r>
             <w:r>
               <w:rPr>
@@ -197,14 +194,13 @@
               <w:tab w:val="left" w:pos="880"/>
               <w:tab w:val="right" w:leader="dot" w:pos="9062"/>
             </w:tabs>
-            <w:jc w:val="both"/>
             <w:rPr>
               <w:rFonts w:eastAsiaTheme="minorEastAsia"/>
               <w:noProof/>
               <w:lang w:eastAsia="fr-CH"/>
             </w:rPr>
           </w:pPr>
-          <w:hyperlink w:anchor="_Toc129079332" w:history="1">
+          <w:hyperlink w:anchor="_Toc134085123" w:history="1">
             <w:r>
               <w:rPr>
                 <w:rStyle w:val="Lienhypertexte"/>
@@ -246,7 +242,7 @@
                 <w:noProof/>
                 <w:webHidden/>
               </w:rPr>
-              <w:instrText xml:space="preserve"> PAGEREF _Toc129079332 \h </w:instrText>
+              <w:instrText xml:space="preserve"> PAGEREF _Toc134085123 \h </w:instrText>
             </w:r>
             <w:r>
               <w:rPr>
@@ -284,14 +280,13 @@
               <w:tab w:val="left" w:pos="880"/>
               <w:tab w:val="right" w:leader="dot" w:pos="9062"/>
             </w:tabs>
-            <w:jc w:val="both"/>
             <w:rPr>
               <w:rFonts w:eastAsiaTheme="minorEastAsia"/>
               <w:noProof/>
               <w:lang w:eastAsia="fr-CH"/>
             </w:rPr>
           </w:pPr>
-          <w:hyperlink w:anchor="_Toc129079333" w:history="1">
+          <w:hyperlink w:anchor="_Toc134085124" w:history="1">
             <w:r>
               <w:rPr>
                 <w:rStyle w:val="Lienhypertexte"/>
@@ -333,7 +328,7 @@
                 <w:noProof/>
                 <w:webHidden/>
               </w:rPr>
-              <w:instrText xml:space="preserve"> PAGEREF _Toc129079333 \h </w:instrText>
+              <w:instrText xml:space="preserve"> PAGEREF _Toc134085124 \h </w:instrText>
             </w:r>
             <w:r>
               <w:rPr>
@@ -371,14 +366,13 @@
               <w:tab w:val="left" w:pos="880"/>
               <w:tab w:val="right" w:leader="dot" w:pos="9062"/>
             </w:tabs>
-            <w:jc w:val="both"/>
             <w:rPr>
               <w:rFonts w:eastAsiaTheme="minorEastAsia"/>
               <w:noProof/>
               <w:lang w:eastAsia="fr-CH"/>
             </w:rPr>
           </w:pPr>
-          <w:hyperlink w:anchor="_Toc129079334" w:history="1">
+          <w:hyperlink w:anchor="_Toc134085125" w:history="1">
             <w:r>
               <w:rPr>
                 <w:rStyle w:val="Lienhypertexte"/>
@@ -420,7 +414,93 @@
                 <w:noProof/>
                 <w:webHidden/>
               </w:rPr>
-              <w:instrText xml:space="preserve"> PAGEREF _Toc129079334 \h </w:instrText>
+              <w:instrText xml:space="preserve"> PAGEREF _Toc134085125 \h </w:instrText>
+            </w:r>
+            <w:r>
+              <w:rPr>
+                <w:noProof/>
+                <w:webHidden/>
+              </w:rPr>
+            </w:r>
+            <w:r>
+              <w:rPr>
+                <w:noProof/>
+                <w:webHidden/>
+              </w:rPr>
+              <w:fldChar w:fldCharType="separate"/>
+            </w:r>
+            <w:r>
+              <w:rPr>
+                <w:noProof/>
+                <w:webHidden/>
+              </w:rPr>
+              <w:t>3</w:t>
+            </w:r>
+            <w:r>
+              <w:rPr>
+                <w:noProof/>
+                <w:webHidden/>
+              </w:rPr>
+              <w:fldChar w:fldCharType="end"/>
+            </w:r>
+          </w:hyperlink>
+        </w:p>
+        <w:p>
+          <w:pPr>
+            <w:pStyle w:val="TM2"/>
+            <w:tabs>
+              <w:tab w:val="left" w:pos="880"/>
+              <w:tab w:val="right" w:leader="dot" w:pos="9062"/>
+            </w:tabs>
+            <w:rPr>
+              <w:rFonts w:eastAsiaTheme="minorEastAsia"/>
+              <w:noProof/>
+              <w:lang w:eastAsia="fr-CH"/>
+            </w:rPr>
+          </w:pPr>
+          <w:hyperlink w:anchor="_Toc134085126" w:history="1">
+            <w:r>
+              <w:rPr>
+                <w:rStyle w:val="Lienhypertexte"/>
+                <w:noProof/>
+              </w:rPr>
+              <w:t>1.4</w:t>
+            </w:r>
+            <w:r>
+              <w:rPr>
+                <w:rFonts w:eastAsiaTheme="minorEastAsia"/>
+                <w:noProof/>
+                <w:lang w:eastAsia="fr-CH"/>
+              </w:rPr>
+              <w:tab/>
+            </w:r>
+            <w:r>
+              <w:rPr>
+                <w:rStyle w:val="Lienhypertexte"/>
+                <w:noProof/>
+              </w:rPr>
+              <w:t>Cahier des Charges</w:t>
+            </w:r>
+            <w:r>
+              <w:rPr>
+                <w:noProof/>
+                <w:webHidden/>
+              </w:rPr>
+              <w:tab/>
+            </w:r>
+            <w:r>
+              <w:rPr>
+                <w:noProof/>
+                <w:webHidden/>
+              </w:rPr>
+              <w:fldChar w:fldCharType="begin"/>
+            </w:r>
+            <w:r>
+              <w:rPr>
+                <w:noProof/>
+                <w:webHidden/>
+              </w:rPr>
+              <w:instrText xml:space="preserve"> PAGEREF _Toc134085126 \h </w:instrText>
             </w:r>
             <w:r>
               <w:rPr>
@@ -458,14 +538,13 @@
               <w:tab w:val="left" w:pos="440"/>
               <w:tab w:val="right" w:leader="dot" w:pos="9062"/>
             </w:tabs>
-            <w:jc w:val="both"/>
             <w:rPr>
               <w:rFonts w:eastAsiaTheme="minorEastAsia"/>
               <w:noProof/>
               <w:lang w:eastAsia="fr-CH"/>
             </w:rPr>
           </w:pPr>
-          <w:hyperlink w:anchor="_Toc129079335" w:history="1">
+          <w:hyperlink w:anchor="_Toc134085127" w:history="1">
             <w:r>
               <w:rPr>
                 <w:rStyle w:val="Lienhypertexte"/>
@@ -507,7 +586,7 @@
                 <w:noProof/>
                 <w:webHidden/>
               </w:rPr>
-              <w:instrText xml:space="preserve"> PAGEREF _Toc129079335 \h </w:instrText>
+              <w:instrText xml:space="preserve"> PAGEREF _Toc134085127 \h </w:instrText>
             </w:r>
             <w:r>
               <w:rPr>
@@ -545,14 +624,13 @@
               <w:tab w:val="left" w:pos="880"/>
               <w:tab w:val="right" w:leader="dot" w:pos="9062"/>
             </w:tabs>
-            <w:jc w:val="both"/>
             <w:rPr>
               <w:rFonts w:eastAsiaTheme="minorEastAsia"/>
               <w:noProof/>
               <w:lang w:eastAsia="fr-CH"/>
             </w:rPr>
           </w:pPr>
-          <w:hyperlink w:anchor="_Toc129079336" w:history="1">
+          <w:hyperlink w:anchor="_Toc134085128" w:history="1">
             <w:r>
               <w:rPr>
                 <w:rStyle w:val="Lienhypertexte"/>
@@ -573,7 +651,7 @@
                 <w:rStyle w:val="Lienhypertexte"/>
                 <w:noProof/>
               </w:rPr>
-              <w:t>Concept</w:t>
+              <w:t>Méthode de travail</w:t>
             </w:r>
             <w:r>
               <w:rPr>
@@ -594,7 +672,7 @@
                 <w:noProof/>
                 <w:webHidden/>
               </w:rPr>
-              <w:instrText xml:space="preserve"> PAGEREF _Toc129079336 \h </w:instrText>
+              <w:instrText xml:space="preserve"> PAGEREF _Toc134085128 \h </w:instrText>
             </w:r>
             <w:r>
               <w:rPr>
@@ -632,14 +710,13 @@
               <w:tab w:val="left" w:pos="880"/>
               <w:tab w:val="right" w:leader="dot" w:pos="9062"/>
             </w:tabs>
-            <w:jc w:val="both"/>
             <w:rPr>
               <w:rFonts w:eastAsiaTheme="minorEastAsia"/>
               <w:noProof/>
               <w:lang w:eastAsia="fr-CH"/>
             </w:rPr>
           </w:pPr>
-          <w:hyperlink w:anchor="_Toc129079337" w:history="1">
+          <w:hyperlink w:anchor="_Toc134085129" w:history="1">
             <w:r>
               <w:rPr>
                 <w:rStyle w:val="Lienhypertexte"/>
@@ -660,7 +737,7 @@
                 <w:rStyle w:val="Lienhypertexte"/>
                 <w:noProof/>
               </w:rPr>
-              <w:t>Stratégie de test</w:t>
+              <w:t>Informations générales</w:t>
             </w:r>
             <w:r>
               <w:rPr>
@@ -681,7 +758,7 @@
                 <w:noProof/>
                 <w:webHidden/>
               </w:rPr>
-              <w:instrText xml:space="preserve"> PAGEREF _Toc129079337 \h </w:instrText>
+              <w:instrText xml:space="preserve"> PAGEREF _Toc134085129 \h </w:instrText>
             </w:r>
             <w:r>
               <w:rPr>
@@ -719,14 +796,13 @@
               <w:tab w:val="left" w:pos="880"/>
               <w:tab w:val="right" w:leader="dot" w:pos="9062"/>
             </w:tabs>
-            <w:jc w:val="both"/>
             <w:rPr>
               <w:rFonts w:eastAsiaTheme="minorEastAsia"/>
               <w:noProof/>
               <w:lang w:eastAsia="fr-CH"/>
             </w:rPr>
           </w:pPr>
-          <w:hyperlink w:anchor="_Toc129079338" w:history="1">
+          <w:hyperlink w:anchor="_Toc134085130" w:history="1">
             <w:r>
               <w:rPr>
                 <w:rStyle w:val="Lienhypertexte"/>
@@ -747,7 +823,7 @@
                 <w:rStyle w:val="Lienhypertexte"/>
                 <w:noProof/>
               </w:rPr>
-              <w:t>Risques techniques</w:t>
+              <w:t>Concept</w:t>
             </w:r>
             <w:r>
               <w:rPr>
@@ -768,7 +844,7 @@
                 <w:noProof/>
                 <w:webHidden/>
               </w:rPr>
-              <w:instrText xml:space="preserve"> PAGEREF _Toc129079338 \h </w:instrText>
+              <w:instrText xml:space="preserve"> PAGEREF _Toc134085130 \h </w:instrText>
             </w:r>
             <w:r>
               <w:rPr>
@@ -788,7 +864,7 @@
                 <w:noProof/>
                 <w:webHidden/>
               </w:rPr>
-              <w:t>4</w:t>
+              <w:t>3</w:t>
             </w:r>
             <w:r>
               <w:rPr>
@@ -806,14 +882,13 @@
               <w:tab w:val="left" w:pos="880"/>
               <w:tab w:val="right" w:leader="dot" w:pos="9062"/>
             </w:tabs>
-            <w:jc w:val="both"/>
             <w:rPr>
               <w:rFonts w:eastAsiaTheme="minorEastAsia"/>
               <w:noProof/>
               <w:lang w:eastAsia="fr-CH"/>
             </w:rPr>
           </w:pPr>
-          <w:hyperlink w:anchor="_Toc129079339" w:history="1">
+          <w:hyperlink w:anchor="_Toc134085131" w:history="1">
             <w:r>
               <w:rPr>
                 <w:rStyle w:val="Lienhypertexte"/>
@@ -834,7 +909,7 @@
                 <w:rStyle w:val="Lienhypertexte"/>
                 <w:noProof/>
               </w:rPr>
-              <w:t>Planification</w:t>
+              <w:t>Stratégie de test</w:t>
             </w:r>
             <w:r>
               <w:rPr>
@@ -855,7 +930,7 @@
                 <w:noProof/>
                 <w:webHidden/>
               </w:rPr>
-              <w:instrText xml:space="preserve"> PAGEREF _Toc129079339 \h </w:instrText>
+              <w:instrText xml:space="preserve"> PAGEREF _Toc134085131 \h </w:instrText>
             </w:r>
             <w:r>
               <w:rPr>
@@ -893,14 +968,13 @@
               <w:tab w:val="left" w:pos="880"/>
               <w:tab w:val="right" w:leader="dot" w:pos="9062"/>
             </w:tabs>
-            <w:jc w:val="both"/>
             <w:rPr>
               <w:rFonts w:eastAsiaTheme="minorEastAsia"/>
               <w:noProof/>
               <w:lang w:eastAsia="fr-CH"/>
             </w:rPr>
           </w:pPr>
-          <w:hyperlink w:anchor="_Toc129079340" w:history="1">
+          <w:hyperlink w:anchor="_Toc134085132" w:history="1">
             <w:r>
               <w:rPr>
                 <w:rStyle w:val="Lienhypertexte"/>
@@ -921,6 +995,178 @@
                 <w:rStyle w:val="Lienhypertexte"/>
                 <w:noProof/>
               </w:rPr>
+              <w:t>Risques techniques</w:t>
+            </w:r>
+            <w:r>
+              <w:rPr>
+                <w:noProof/>
+                <w:webHidden/>
+              </w:rPr>
+              <w:tab/>
+            </w:r>
+            <w:r>
+              <w:rPr>
+                <w:noProof/>
+                <w:webHidden/>
+              </w:rPr>
+              <w:fldChar w:fldCharType="begin"/>
+            </w:r>
+            <w:r>
+              <w:rPr>
+                <w:noProof/>
+                <w:webHidden/>
+              </w:rPr>
+              <w:instrText xml:space="preserve"> PAGEREF _Toc134085132 \h </w:instrText>
+            </w:r>
+            <w:r>
+              <w:rPr>
+                <w:noProof/>
+                <w:webHidden/>
+              </w:rPr>
+            </w:r>
+            <w:r>
+              <w:rPr>
+                <w:noProof/>
+                <w:webHidden/>
+              </w:rPr>
+              <w:fldChar w:fldCharType="separate"/>
+            </w:r>
+            <w:r>
+              <w:rPr>
+                <w:noProof/>
+                <w:webHidden/>
+              </w:rPr>
+              <w:t>4</w:t>
+            </w:r>
+            <w:r>
+              <w:rPr>
+                <w:noProof/>
+                <w:webHidden/>
+              </w:rPr>
+              <w:fldChar w:fldCharType="end"/>
+            </w:r>
+          </w:hyperlink>
+        </w:p>
+        <w:p>
+          <w:pPr>
+            <w:pStyle w:val="TM2"/>
+            <w:tabs>
+              <w:tab w:val="left" w:pos="880"/>
+              <w:tab w:val="right" w:leader="dot" w:pos="9062"/>
+            </w:tabs>
+            <w:rPr>
+              <w:rFonts w:eastAsiaTheme="minorEastAsia"/>
+              <w:noProof/>
+              <w:lang w:eastAsia="fr-CH"/>
+            </w:rPr>
+          </w:pPr>
+          <w:hyperlink w:anchor="_Toc134085133" w:history="1">
+            <w:r>
+              <w:rPr>
+                <w:rStyle w:val="Lienhypertexte"/>
+                <w:noProof/>
+              </w:rPr>
+              <w:t>2.6</w:t>
+            </w:r>
+            <w:r>
+              <w:rPr>
+                <w:rFonts w:eastAsiaTheme="minorEastAsia"/>
+                <w:noProof/>
+                <w:lang w:eastAsia="fr-CH"/>
+              </w:rPr>
+              <w:tab/>
+            </w:r>
+            <w:r>
+              <w:rPr>
+                <w:rStyle w:val="Lienhypertexte"/>
+                <w:noProof/>
+              </w:rPr>
+              <w:t>Planification</w:t>
+            </w:r>
+            <w:r>
+              <w:rPr>
+                <w:noProof/>
+                <w:webHidden/>
+              </w:rPr>
+              <w:tab/>
+            </w:r>
+            <w:r>
+              <w:rPr>
+                <w:noProof/>
+                <w:webHidden/>
+              </w:rPr>
+              <w:fldChar w:fldCharType="begin"/>
+            </w:r>
+            <w:r>
+              <w:rPr>
+                <w:noProof/>
+                <w:webHidden/>
+              </w:rPr>
+              <w:instrText xml:space="preserve"> PAGEREF _Toc134085133 \h </w:instrText>
+            </w:r>
+            <w:r>
+              <w:rPr>
+                <w:noProof/>
+                <w:webHidden/>
+              </w:rPr>
+            </w:r>
+            <w:r>
+              <w:rPr>
+                <w:noProof/>
+                <w:webHidden/>
+              </w:rPr>
+              <w:fldChar w:fldCharType="separate"/>
+            </w:r>
+            <w:r>
+              <w:rPr>
+                <w:noProof/>
+                <w:webHidden/>
+              </w:rPr>
+              <w:t>4</w:t>
+            </w:r>
+            <w:r>
+              <w:rPr>
+                <w:noProof/>
+                <w:webHidden/>
+              </w:rPr>
+              <w:fldChar w:fldCharType="end"/>
+            </w:r>
+          </w:hyperlink>
+        </w:p>
+        <w:p>
+          <w:pPr>
+            <w:pStyle w:val="TM2"/>
+            <w:tabs>
+              <w:tab w:val="left" w:pos="880"/>
+              <w:tab w:val="right" w:leader="dot" w:pos="9062"/>
+            </w:tabs>
+            <w:rPr>
+              <w:rFonts w:eastAsiaTheme="minorEastAsia"/>
+              <w:noProof/>
+              <w:lang w:eastAsia="fr-CH"/>
+            </w:rPr>
+          </w:pPr>
+          <w:hyperlink w:anchor="_Toc134085134" w:history="1">
+            <w:r>
+              <w:rPr>
+                <w:rStyle w:val="Lienhypertexte"/>
+                <w:noProof/>
+              </w:rPr>
+              <w:t>2.7</w:t>
+            </w:r>
+            <w:r>
+              <w:rPr>
+                <w:rFonts w:eastAsiaTheme="minorEastAsia"/>
+                <w:noProof/>
+                <w:lang w:eastAsia="fr-CH"/>
+              </w:rPr>
+              <w:tab/>
+            </w:r>
+            <w:r>
+              <w:rPr>
+                <w:rStyle w:val="Lienhypertexte"/>
+                <w:noProof/>
+              </w:rPr>
               <w:t>Dossier de conception</w:t>
             </w:r>
             <w:r>
@@ -942,7 +1188,7 @@
                 <w:noProof/>
                 <w:webHidden/>
               </w:rPr>
-              <w:instrText xml:space="preserve"> PAGEREF _Toc129079340 \h </w:instrText>
+              <w:instrText xml:space="preserve"> PAGEREF _Toc134085134 \h </w:instrText>
             </w:r>
             <w:r>
               <w:rPr>
@@ -980,14 +1226,13 @@
               <w:tab w:val="left" w:pos="440"/>
               <w:tab w:val="right" w:leader="dot" w:pos="9062"/>
             </w:tabs>
-            <w:jc w:val="both"/>
             <w:rPr>
               <w:rFonts w:eastAsiaTheme="minorEastAsia"/>
               <w:noProof/>
               <w:lang w:eastAsia="fr-CH"/>
             </w:rPr>
           </w:pPr>
-          <w:hyperlink w:anchor="_Toc129079341" w:history="1">
+          <w:hyperlink w:anchor="_Toc134085135" w:history="1">
             <w:r>
               <w:rPr>
                 <w:rStyle w:val="Lienhypertexte"/>
@@ -1029,7 +1274,7 @@
                 <w:noProof/>
                 <w:webHidden/>
               </w:rPr>
-              <w:instrText xml:space="preserve"> PAGEREF _Toc129079341 \h </w:instrText>
+              <w:instrText xml:space="preserve"> PAGEREF _Toc134085135 \h </w:instrText>
             </w:r>
             <w:r>
               <w:rPr>
@@ -1067,14 +1312,13 @@
               <w:tab w:val="left" w:pos="880"/>
               <w:tab w:val="right" w:leader="dot" w:pos="9062"/>
             </w:tabs>
-            <w:jc w:val="both"/>
             <w:rPr>
               <w:rFonts w:eastAsiaTheme="minorEastAsia"/>
               <w:noProof/>
               <w:lang w:eastAsia="fr-CH"/>
             </w:rPr>
           </w:pPr>
-          <w:hyperlink w:anchor="_Toc129079342" w:history="1">
+          <w:hyperlink w:anchor="_Toc134085136" w:history="1">
             <w:r>
               <w:rPr>
                 <w:rStyle w:val="Lienhypertexte"/>
@@ -1116,7 +1360,7 @@
                 <w:noProof/>
                 <w:webHidden/>
               </w:rPr>
-              <w:instrText xml:space="preserve"> PAGEREF _Toc129079342 \h </w:instrText>
+              <w:instrText xml:space="preserve"> PAGEREF _Toc134085136 \h </w:instrText>
             </w:r>
             <w:r>
               <w:rPr>
@@ -1154,14 +1398,13 @@
               <w:tab w:val="left" w:pos="880"/>
               <w:tab w:val="right" w:leader="dot" w:pos="9062"/>
             </w:tabs>
-            <w:jc w:val="both"/>
             <w:rPr>
               <w:rFonts w:eastAsiaTheme="minorEastAsia"/>
               <w:noProof/>
               <w:lang w:eastAsia="fr-CH"/>
             </w:rPr>
           </w:pPr>
-          <w:hyperlink w:anchor="_Toc129079343" w:history="1">
+          <w:hyperlink w:anchor="_Toc134085137" w:history="1">
             <w:r>
               <w:rPr>
                 <w:rStyle w:val="Lienhypertexte"/>
@@ -1203,7 +1446,7 @@
                 <w:noProof/>
                 <w:webHidden/>
               </w:rPr>
-              <w:instrText xml:space="preserve"> PAGEREF _Toc129079343 \h </w:instrText>
+              <w:instrText xml:space="preserve"> PAGEREF _Toc134085137 \h </w:instrText>
             </w:r>
             <w:r>
               <w:rPr>
@@ -1241,14 +1484,13 @@
               <w:tab w:val="left" w:pos="880"/>
               <w:tab w:val="right" w:leader="dot" w:pos="9062"/>
             </w:tabs>
-            <w:jc w:val="both"/>
             <w:rPr>
               <w:rFonts w:eastAsiaTheme="minorEastAsia"/>
               <w:noProof/>
               <w:lang w:eastAsia="fr-CH"/>
             </w:rPr>
           </w:pPr>
-          <w:hyperlink w:anchor="_Toc129079344" w:history="1">
+          <w:hyperlink w:anchor="_Toc134085138" w:history="1">
             <w:r>
               <w:rPr>
                 <w:rStyle w:val="Lienhypertexte"/>
@@ -1290,7 +1532,7 @@
                 <w:noProof/>
                 <w:webHidden/>
               </w:rPr>
-              <w:instrText xml:space="preserve"> PAGEREF _Toc129079344 \h </w:instrText>
+              <w:instrText xml:space="preserve"> PAGEREF _Toc134085138 \h </w:instrText>
             </w:r>
             <w:r>
               <w:rPr>
@@ -1310,7 +1552,7 @@
                 <w:noProof/>
                 <w:webHidden/>
               </w:rPr>
-              <w:t>5</w:t>
+              <w:t>6</w:t>
             </w:r>
             <w:r>
               <w:rPr>
@@ -1328,14 +1570,13 @@
               <w:tab w:val="left" w:pos="880"/>
               <w:tab w:val="right" w:leader="dot" w:pos="9062"/>
             </w:tabs>
-            <w:jc w:val="both"/>
             <w:rPr>
               <w:rFonts w:eastAsiaTheme="minorEastAsia"/>
               <w:noProof/>
               <w:lang w:eastAsia="fr-CH"/>
             </w:rPr>
           </w:pPr>
-          <w:hyperlink w:anchor="_Toc129079345" w:history="1">
+          <w:hyperlink w:anchor="_Toc134085139" w:history="1">
             <w:r>
               <w:rPr>
                 <w:rStyle w:val="Lienhypertexte"/>
@@ -1377,7 +1618,7 @@
                 <w:noProof/>
                 <w:webHidden/>
               </w:rPr>
-              <w:instrText xml:space="preserve"> PAGEREF _Toc129079345 \h </w:instrText>
+              <w:instrText xml:space="preserve"> PAGEREF _Toc134085139 \h </w:instrText>
             </w:r>
             <w:r>
               <w:rPr>
@@ -1415,14 +1656,13 @@
               <w:tab w:val="left" w:pos="440"/>
               <w:tab w:val="right" w:leader="dot" w:pos="9062"/>
             </w:tabs>
-            <w:jc w:val="both"/>
             <w:rPr>
               <w:rFonts w:eastAsiaTheme="minorEastAsia"/>
               <w:noProof/>
               <w:lang w:eastAsia="fr-CH"/>
             </w:rPr>
           </w:pPr>
-          <w:hyperlink w:anchor="_Toc129079346" w:history="1">
+          <w:hyperlink w:anchor="_Toc134085140" w:history="1">
             <w:r>
               <w:rPr>
                 <w:rStyle w:val="Lienhypertexte"/>
@@ -1464,7 +1704,7 @@
                 <w:noProof/>
                 <w:webHidden/>
               </w:rPr>
-              <w:instrText xml:space="preserve"> PAGEREF _Toc129079346 \h </w:instrText>
+              <w:instrText xml:space="preserve"> PAGEREF _Toc134085140 \h </w:instrText>
             </w:r>
             <w:r>
               <w:rPr>
@@ -1502,14 +1742,13 @@
               <w:tab w:val="left" w:pos="440"/>
               <w:tab w:val="right" w:leader="dot" w:pos="9062"/>
             </w:tabs>
-            <w:jc w:val="both"/>
             <w:rPr>
               <w:rFonts w:eastAsiaTheme="minorEastAsia"/>
               <w:noProof/>
               <w:lang w:eastAsia="fr-CH"/>
             </w:rPr>
           </w:pPr>
-          <w:hyperlink w:anchor="_Toc129079347" w:history="1">
+          <w:hyperlink w:anchor="_Toc134085141" w:history="1">
             <w:r>
               <w:rPr>
                 <w:rStyle w:val="Lienhypertexte"/>
@@ -1530,6 +1769,92 @@
                 <w:rStyle w:val="Lienhypertexte"/>
                 <w:noProof/>
               </w:rPr>
+              <w:t>Remerciements</w:t>
+            </w:r>
+            <w:r>
+              <w:rPr>
+                <w:noProof/>
+                <w:webHidden/>
+              </w:rPr>
+              <w:tab/>
+            </w:r>
+            <w:r>
+              <w:rPr>
+                <w:noProof/>
+                <w:webHidden/>
+              </w:rPr>
+              <w:fldChar w:fldCharType="begin"/>
+            </w:r>
+            <w:r>
+              <w:rPr>
+                <w:noProof/>
+                <w:webHidden/>
+              </w:rPr>
+              <w:instrText xml:space="preserve"> PAGEREF _Toc134085141 \h </w:instrText>
+            </w:r>
+            <w:r>
+              <w:rPr>
+                <w:noProof/>
+                <w:webHidden/>
+              </w:rPr>
+            </w:r>
+            <w:r>
+              <w:rPr>
+                <w:noProof/>
+                <w:webHidden/>
+              </w:rPr>
+              <w:fldChar w:fldCharType="separate"/>
+            </w:r>
+            <w:r>
+              <w:rPr>
+                <w:noProof/>
+                <w:webHidden/>
+              </w:rPr>
+              <w:t>6</w:t>
+            </w:r>
+            <w:r>
+              <w:rPr>
+                <w:noProof/>
+                <w:webHidden/>
+              </w:rPr>
+              <w:fldChar w:fldCharType="end"/>
+            </w:r>
+          </w:hyperlink>
+        </w:p>
+        <w:p>
+          <w:pPr>
+            <w:pStyle w:val="TM1"/>
+            <w:tabs>
+              <w:tab w:val="left" w:pos="440"/>
+              <w:tab w:val="right" w:leader="dot" w:pos="9062"/>
+            </w:tabs>
+            <w:rPr>
+              <w:rFonts w:eastAsiaTheme="minorEastAsia"/>
+              <w:noProof/>
+              <w:lang w:eastAsia="fr-CH"/>
+            </w:rPr>
+          </w:pPr>
+          <w:hyperlink w:anchor="_Toc134085142" w:history="1">
+            <w:r>
+              <w:rPr>
+                <w:rStyle w:val="Lienhypertexte"/>
+                <w:noProof/>
+              </w:rPr>
+              <w:t>6</w:t>
+            </w:r>
+            <w:r>
+              <w:rPr>
+                <w:rFonts w:eastAsiaTheme="minorEastAsia"/>
+                <w:noProof/>
+                <w:lang w:eastAsia="fr-CH"/>
+              </w:rPr>
+              <w:tab/>
+            </w:r>
+            <w:r>
+              <w:rPr>
+                <w:rStyle w:val="Lienhypertexte"/>
+                <w:noProof/>
+              </w:rPr>
               <w:t>Annexes</w:t>
             </w:r>
             <w:r>
@@ -1551,7 +1876,7 @@
                 <w:noProof/>
                 <w:webHidden/>
               </w:rPr>
-              <w:instrText xml:space="preserve"> PAGEREF _Toc129079347 \h </w:instrText>
+              <w:instrText xml:space="preserve"> PAGEREF _Toc134085142 \h </w:instrText>
             </w:r>
             <w:r>
               <w:rPr>
@@ -1571,7 +1896,7 @@
                 <w:noProof/>
                 <w:webHidden/>
               </w:rPr>
-              <w:t>6</w:t>
+              <w:t>7</w:t>
             </w:r>
             <w:r>
               <w:rPr>
@@ -1589,20 +1914,19 @@
               <w:tab w:val="left" w:pos="880"/>
               <w:tab w:val="right" w:leader="dot" w:pos="9062"/>
             </w:tabs>
-            <w:jc w:val="both"/>
             <w:rPr>
               <w:rFonts w:eastAsiaTheme="minorEastAsia"/>
               <w:noProof/>
               <w:lang w:eastAsia="fr-CH"/>
             </w:rPr>
           </w:pPr>
-          <w:hyperlink w:anchor="_Toc129079348" w:history="1">
+          <w:hyperlink w:anchor="_Toc134085143" w:history="1">
             <w:r>
               <w:rPr>
                 <w:rStyle w:val="Lienhypertexte"/>
                 <w:noProof/>
               </w:rPr>
-              <w:t>5.1</w:t>
+              <w:t>6.1</w:t>
             </w:r>
             <w:r>
               <w:rPr>
@@ -1638,7 +1962,7 @@
                 <w:noProof/>
                 <w:webHidden/>
               </w:rPr>
-              <w:instrText xml:space="preserve"> PAGEREF _Toc129079348 \h </w:instrText>
+              <w:instrText xml:space="preserve"> PAGEREF _Toc134085143 \h </w:instrText>
             </w:r>
             <w:r>
               <w:rPr>
@@ -1658,7 +1982,7 @@
                 <w:noProof/>
                 <w:webHidden/>
               </w:rPr>
-              <w:t>6</w:t>
+              <w:t>7</w:t>
             </w:r>
             <w:r>
               <w:rPr>
@@ -1676,20 +2000,19 @@
               <w:tab w:val="left" w:pos="880"/>
               <w:tab w:val="right" w:leader="dot" w:pos="9062"/>
             </w:tabs>
-            <w:jc w:val="both"/>
             <w:rPr>
               <w:rFonts w:eastAsiaTheme="minorEastAsia"/>
               <w:noProof/>
               <w:lang w:eastAsia="fr-CH"/>
             </w:rPr>
           </w:pPr>
-          <w:hyperlink w:anchor="_Toc129079349" w:history="1">
+          <w:hyperlink w:anchor="_Toc134085144" w:history="1">
             <w:r>
               <w:rPr>
                 <w:rStyle w:val="Lienhypertexte"/>
                 <w:noProof/>
               </w:rPr>
-              <w:t>5.2</w:t>
+              <w:t>6.2</w:t>
             </w:r>
             <w:r>
               <w:rPr>
@@ -1725,7 +2048,7 @@
                 <w:noProof/>
                 <w:webHidden/>
               </w:rPr>
-              <w:instrText xml:space="preserve"> PAGEREF _Toc129079349 \h </w:instrText>
+              <w:instrText xml:space="preserve"> PAGEREF _Toc134085144 \h </w:instrText>
             </w:r>
             <w:r>
               <w:rPr>
@@ -1745,7 +2068,7 @@
                 <w:noProof/>
                 <w:webHidden/>
               </w:rPr>
-              <w:t>6</w:t>
+              <w:t>7</w:t>
             </w:r>
             <w:r>
               <w:rPr>
@@ -1763,20 +2086,19 @@
               <w:tab w:val="left" w:pos="880"/>
               <w:tab w:val="right" w:leader="dot" w:pos="9062"/>
             </w:tabs>
-            <w:jc w:val="both"/>
             <w:rPr>
               <w:rFonts w:eastAsiaTheme="minorEastAsia"/>
               <w:noProof/>
               <w:lang w:eastAsia="fr-CH"/>
             </w:rPr>
           </w:pPr>
-          <w:hyperlink w:anchor="_Toc129079350" w:history="1">
+          <w:hyperlink w:anchor="_Toc134085145" w:history="1">
             <w:r>
               <w:rPr>
                 <w:rStyle w:val="Lienhypertexte"/>
                 <w:noProof/>
               </w:rPr>
-              <w:t>5.3</w:t>
+              <w:t>6.3</w:t>
             </w:r>
             <w:r>
               <w:rPr>
@@ -1791,7 +2113,7 @@
                 <w:rStyle w:val="Lienhypertexte"/>
                 <w:noProof/>
               </w:rPr>
-              <w:t>Journal de travail</w:t>
+              <w:t>Glossaire</w:t>
             </w:r>
             <w:r>
               <w:rPr>
@@ -1812,7 +2134,7 @@
                 <w:noProof/>
                 <w:webHidden/>
               </w:rPr>
-              <w:instrText xml:space="preserve"> PAGEREF _Toc129079350 \h </w:instrText>
+              <w:instrText xml:space="preserve"> PAGEREF _Toc134085145 \h </w:instrText>
             </w:r>
             <w:r>
               <w:rPr>
@@ -1832,7 +2154,7 @@
                 <w:noProof/>
                 <w:webHidden/>
               </w:rPr>
-              <w:t>6</w:t>
+              <w:t>7</w:t>
             </w:r>
             <w:r>
               <w:rPr>
@@ -1850,20 +2172,19 @@
               <w:tab w:val="left" w:pos="880"/>
               <w:tab w:val="right" w:leader="dot" w:pos="9062"/>
             </w:tabs>
-            <w:jc w:val="both"/>
             <w:rPr>
               <w:rFonts w:eastAsiaTheme="minorEastAsia"/>
               <w:noProof/>
               <w:lang w:eastAsia="fr-CH"/>
             </w:rPr>
           </w:pPr>
-          <w:hyperlink w:anchor="_Toc129079351" w:history="1">
+          <w:hyperlink w:anchor="_Toc134085146" w:history="1">
             <w:r>
               <w:rPr>
                 <w:rStyle w:val="Lienhypertexte"/>
                 <w:noProof/>
               </w:rPr>
-              <w:t>5.4</w:t>
+              <w:t>6.4</w:t>
             </w:r>
             <w:r>
               <w:rPr>
@@ -1878,7 +2199,7 @@
                 <w:rStyle w:val="Lienhypertexte"/>
                 <w:noProof/>
               </w:rPr>
-              <w:t>Manuel d’Installation</w:t>
+              <w:t>Journal de travail</w:t>
             </w:r>
             <w:r>
               <w:rPr>
@@ -1899,7 +2220,7 @@
                 <w:noProof/>
                 <w:webHidden/>
               </w:rPr>
-              <w:instrText xml:space="preserve"> PAGEREF _Toc129079351 \h </w:instrText>
+              <w:instrText xml:space="preserve"> PAGEREF _Toc134085146 \h </w:instrText>
             </w:r>
             <w:r>
               <w:rPr>
@@ -1937,20 +2258,19 @@
               <w:tab w:val="left" w:pos="880"/>
               <w:tab w:val="right" w:leader="dot" w:pos="9062"/>
             </w:tabs>
-            <w:jc w:val="both"/>
             <w:rPr>
               <w:rFonts w:eastAsiaTheme="minorEastAsia"/>
               <w:noProof/>
               <w:lang w:eastAsia="fr-CH"/>
             </w:rPr>
           </w:pPr>
-          <w:hyperlink w:anchor="_Toc129079352" w:history="1">
+          <w:hyperlink w:anchor="_Toc134085147" w:history="1">
             <w:r>
               <w:rPr>
                 <w:rStyle w:val="Lienhypertexte"/>
                 <w:noProof/>
               </w:rPr>
-              <w:t>5.5</w:t>
+              <w:t>6.5</w:t>
             </w:r>
             <w:r>
               <w:rPr>
@@ -1965,7 +2285,7 @@
                 <w:rStyle w:val="Lienhypertexte"/>
                 <w:noProof/>
               </w:rPr>
-              <w:t>Manuel d’Utilisation</w:t>
+              <w:t>Archives du projet</w:t>
             </w:r>
             <w:r>
               <w:rPr>
@@ -1986,94 +2306,7 @@
                 <w:noProof/>
                 <w:webHidden/>
               </w:rPr>
-              <w:instrText xml:space="preserve"> PAGEREF _Toc129079352 \h </w:instrText>
-            </w:r>
-            <w:r>
-              <w:rPr>
-                <w:noProof/>
-                <w:webHidden/>
-              </w:rPr>
-            </w:r>
-            <w:r>
-              <w:rPr>
-                <w:noProof/>
-                <w:webHidden/>
-              </w:rPr>
-              <w:fldChar w:fldCharType="separate"/>
-            </w:r>
-            <w:r>
-              <w:rPr>
-                <w:noProof/>
-                <w:webHidden/>
-              </w:rPr>
-              <w:t>7</w:t>
-            </w:r>
-            <w:r>
-              <w:rPr>
-                <w:noProof/>
-                <w:webHidden/>
-              </w:rPr>
-              <w:fldChar w:fldCharType="end"/>
-            </w:r>
-          </w:hyperlink>
-        </w:p>
-        <w:p>
-          <w:pPr>
-            <w:pStyle w:val="TM2"/>
-            <w:tabs>
-              <w:tab w:val="left" w:pos="880"/>
-              <w:tab w:val="right" w:leader="dot" w:pos="9062"/>
-            </w:tabs>
-            <w:jc w:val="both"/>
-            <w:rPr>
-              <w:rFonts w:eastAsiaTheme="minorEastAsia"/>
-              <w:noProof/>
-              <w:lang w:eastAsia="fr-CH"/>
-            </w:rPr>
-          </w:pPr>
-          <w:hyperlink w:anchor="_Toc129079353" w:history="1">
-            <w:r>
-              <w:rPr>
-                <w:rStyle w:val="Lienhypertexte"/>
-                <w:noProof/>
-              </w:rPr>
-              <w:t>5.6</w:t>
-            </w:r>
-            <w:r>
-              <w:rPr>
-                <w:rFonts w:eastAsiaTheme="minorEastAsia"/>
-                <w:noProof/>
-                <w:lang w:eastAsia="fr-CH"/>
-              </w:rPr>
-              <w:tab/>
-            </w:r>
-            <w:r>
-              <w:rPr>
-                <w:rStyle w:val="Lienhypertexte"/>
-                <w:noProof/>
-              </w:rPr>
-              <w:t>Archives du projet</w:t>
-            </w:r>
-            <w:r>
-              <w:rPr>
-                <w:noProof/>
-                <w:webHidden/>
-              </w:rPr>
-              <w:tab/>
-            </w:r>
-            <w:r>
-              <w:rPr>
-                <w:noProof/>
-                <w:webHidden/>
-              </w:rPr>
-              <w:fldChar w:fldCharType="begin"/>
-            </w:r>
-            <w:r>
-              <w:rPr>
-                <w:noProof/>
-                <w:webHidden/>
-              </w:rPr>
-              <w:instrText xml:space="preserve"> PAGEREF _Toc129079353 \h </w:instrText>
+              <w:instrText xml:space="preserve"> PAGEREF _Toc134085147 \h </w:instrText>
             </w:r>
             <w:r>
               <w:rPr>
@@ -2111,20 +2344,19 @@
               <w:tab w:val="left" w:pos="440"/>
               <w:tab w:val="right" w:leader="dot" w:pos="9062"/>
             </w:tabs>
-            <w:jc w:val="both"/>
             <w:rPr>
               <w:rFonts w:eastAsiaTheme="minorEastAsia"/>
               <w:noProof/>
               <w:lang w:eastAsia="fr-CH"/>
             </w:rPr>
           </w:pPr>
-          <w:hyperlink w:anchor="_Toc129079354" w:history="1">
+          <w:hyperlink w:anchor="_Toc134085148" w:history="1">
             <w:r>
               <w:rPr>
                 <w:rStyle w:val="Lienhypertexte"/>
                 <w:noProof/>
               </w:rPr>
-              <w:t>6</w:t>
+              <w:t>7</w:t>
             </w:r>
             <w:r>
               <w:rPr>
@@ -2160,7 +2392,7 @@
                 <w:noProof/>
                 <w:webHidden/>
               </w:rPr>
-              <w:instrText xml:space="preserve"> PAGEREF _Toc129079354 \h </w:instrText>
+              <w:instrText xml:space="preserve"> PAGEREF _Toc134085148 \h </w:instrText>
             </w:r>
             <w:r>
               <w:rPr>
@@ -2181,354 +2413,6 @@
                 <w:webHidden/>
               </w:rPr>
               <w:t>7</w:t>
-            </w:r>
-            <w:r>
-              <w:rPr>
-                <w:noProof/>
-                <w:webHidden/>
-              </w:rPr>
-              <w:fldChar w:fldCharType="end"/>
-            </w:r>
-          </w:hyperlink>
-        </w:p>
-        <w:p>
-          <w:pPr>
-            <w:pStyle w:val="TM1"/>
-            <w:tabs>
-              <w:tab w:val="left" w:pos="440"/>
-              <w:tab w:val="right" w:leader="dot" w:pos="9062"/>
-            </w:tabs>
-            <w:jc w:val="both"/>
-            <w:rPr>
-              <w:rFonts w:eastAsiaTheme="minorEastAsia"/>
-              <w:noProof/>
-              <w:lang w:eastAsia="fr-CH"/>
-            </w:rPr>
-          </w:pPr>
-          <w:hyperlink w:anchor="_Toc129079355" w:history="1">
-            <w:r>
-              <w:rPr>
-                <w:rStyle w:val="Lienhypertexte"/>
-                <w:noProof/>
-              </w:rPr>
-              <w:t>7</w:t>
-            </w:r>
-            <w:r>
-              <w:rPr>
-                <w:rFonts w:eastAsiaTheme="minorEastAsia"/>
-                <w:noProof/>
-                <w:lang w:eastAsia="fr-CH"/>
-              </w:rPr>
-              <w:tab/>
-            </w:r>
-            <w:r>
-              <w:rPr>
-                <w:rStyle w:val="Lienhypertexte"/>
-                <w:noProof/>
-              </w:rPr>
-              <w:t>Cahier des charges</w:t>
-            </w:r>
-            <w:r>
-              <w:rPr>
-                <w:noProof/>
-                <w:webHidden/>
-              </w:rPr>
-              <w:tab/>
-            </w:r>
-            <w:r>
-              <w:rPr>
-                <w:noProof/>
-                <w:webHidden/>
-              </w:rPr>
-              <w:fldChar w:fldCharType="begin"/>
-            </w:r>
-            <w:r>
-              <w:rPr>
-                <w:noProof/>
-                <w:webHidden/>
-              </w:rPr>
-              <w:instrText xml:space="preserve"> PAGEREF _Toc129079355 \h </w:instrText>
-            </w:r>
-            <w:r>
-              <w:rPr>
-                <w:noProof/>
-                <w:webHidden/>
-              </w:rPr>
-            </w:r>
-            <w:r>
-              <w:rPr>
-                <w:noProof/>
-                <w:webHidden/>
-              </w:rPr>
-              <w:fldChar w:fldCharType="separate"/>
-            </w:r>
-            <w:r>
-              <w:rPr>
-                <w:noProof/>
-                <w:webHidden/>
-              </w:rPr>
-              <w:t>8</w:t>
-            </w:r>
-            <w:r>
-              <w:rPr>
-                <w:noProof/>
-                <w:webHidden/>
-              </w:rPr>
-              <w:fldChar w:fldCharType="end"/>
-            </w:r>
-          </w:hyperlink>
-        </w:p>
-        <w:p>
-          <w:pPr>
-            <w:pStyle w:val="TM2"/>
-            <w:tabs>
-              <w:tab w:val="left" w:pos="880"/>
-              <w:tab w:val="right" w:leader="dot" w:pos="9062"/>
-            </w:tabs>
-            <w:jc w:val="both"/>
-            <w:rPr>
-              <w:rFonts w:eastAsiaTheme="minorEastAsia"/>
-              <w:noProof/>
-              <w:lang w:eastAsia="fr-CH"/>
-            </w:rPr>
-          </w:pPr>
-          <w:hyperlink w:anchor="_Toc129079356" w:history="1">
-            <w:r>
-              <w:rPr>
-                <w:rStyle w:val="Lienhypertexte"/>
-                <w:noProof/>
-              </w:rPr>
-              <w:t>7.1</w:t>
-            </w:r>
-            <w:r>
-              <w:rPr>
-                <w:rFonts w:eastAsiaTheme="minorEastAsia"/>
-                <w:noProof/>
-                <w:lang w:eastAsia="fr-CH"/>
-              </w:rPr>
-              <w:tab/>
-            </w:r>
-            <w:r>
-              <w:rPr>
-                <w:rStyle w:val="Lienhypertexte"/>
-                <w:noProof/>
-              </w:rPr>
-              <w:t>beuh</w:t>
-            </w:r>
-            <w:r>
-              <w:rPr>
-                <w:noProof/>
-                <w:webHidden/>
-              </w:rPr>
-              <w:tab/>
-            </w:r>
-            <w:r>
-              <w:rPr>
-                <w:noProof/>
-                <w:webHidden/>
-              </w:rPr>
-              <w:fldChar w:fldCharType="begin"/>
-            </w:r>
-            <w:r>
-              <w:rPr>
-                <w:noProof/>
-                <w:webHidden/>
-              </w:rPr>
-              <w:instrText xml:space="preserve"> PAGEREF _Toc129079356 \h </w:instrText>
-            </w:r>
-            <w:r>
-              <w:rPr>
-                <w:noProof/>
-                <w:webHidden/>
-              </w:rPr>
-            </w:r>
-            <w:r>
-              <w:rPr>
-                <w:noProof/>
-                <w:webHidden/>
-              </w:rPr>
-              <w:fldChar w:fldCharType="separate"/>
-            </w:r>
-            <w:r>
-              <w:rPr>
-                <w:noProof/>
-                <w:webHidden/>
-              </w:rPr>
-              <w:t>8</w:t>
-            </w:r>
-            <w:r>
-              <w:rPr>
-                <w:noProof/>
-                <w:webHidden/>
-              </w:rPr>
-              <w:fldChar w:fldCharType="end"/>
-            </w:r>
-          </w:hyperlink>
-        </w:p>
-        <w:p>
-          <w:pPr>
-            <w:pStyle w:val="TM1"/>
-            <w:tabs>
-              <w:tab w:val="left" w:pos="440"/>
-              <w:tab w:val="right" w:leader="dot" w:pos="9062"/>
-            </w:tabs>
-            <w:jc w:val="both"/>
-            <w:rPr>
-              <w:rFonts w:eastAsiaTheme="minorEastAsia"/>
-              <w:noProof/>
-              <w:lang w:eastAsia="fr-CH"/>
-            </w:rPr>
-          </w:pPr>
-          <w:hyperlink w:anchor="_Toc129079357" w:history="1">
-            <w:r>
-              <w:rPr>
-                <w:rStyle w:val="Lienhypertexte"/>
-                <w:noProof/>
-              </w:rPr>
-              <w:t>8</w:t>
-            </w:r>
-            <w:r>
-              <w:rPr>
-                <w:rFonts w:eastAsiaTheme="minorEastAsia"/>
-                <w:noProof/>
-                <w:lang w:eastAsia="fr-CH"/>
-              </w:rPr>
-              <w:tab/>
-            </w:r>
-            <w:r>
-              <w:rPr>
-                <w:rStyle w:val="Lienhypertexte"/>
-                <w:noProof/>
-              </w:rPr>
-              <w:t>Beuh</w:t>
-            </w:r>
-            <w:r>
-              <w:rPr>
-                <w:noProof/>
-                <w:webHidden/>
-              </w:rPr>
-              <w:tab/>
-            </w:r>
-            <w:r>
-              <w:rPr>
-                <w:noProof/>
-                <w:webHidden/>
-              </w:rPr>
-              <w:fldChar w:fldCharType="begin"/>
-            </w:r>
-            <w:r>
-              <w:rPr>
-                <w:noProof/>
-                <w:webHidden/>
-              </w:rPr>
-              <w:instrText xml:space="preserve"> PAGEREF _Toc129079357 \h </w:instrText>
-            </w:r>
-            <w:r>
-              <w:rPr>
-                <w:noProof/>
-                <w:webHidden/>
-              </w:rPr>
-            </w:r>
-            <w:r>
-              <w:rPr>
-                <w:noProof/>
-                <w:webHidden/>
-              </w:rPr>
-              <w:fldChar w:fldCharType="separate"/>
-            </w:r>
-            <w:r>
-              <w:rPr>
-                <w:noProof/>
-                <w:webHidden/>
-              </w:rPr>
-              <w:t>9</w:t>
-            </w:r>
-            <w:r>
-              <w:rPr>
-                <w:noProof/>
-                <w:webHidden/>
-              </w:rPr>
-              <w:fldChar w:fldCharType="end"/>
-            </w:r>
-          </w:hyperlink>
-        </w:p>
-        <w:p>
-          <w:pPr>
-            <w:pStyle w:val="TM1"/>
-            <w:tabs>
-              <w:tab w:val="left" w:pos="440"/>
-              <w:tab w:val="right" w:leader="dot" w:pos="9062"/>
-            </w:tabs>
-            <w:jc w:val="both"/>
-            <w:rPr>
-              <w:rFonts w:eastAsiaTheme="minorEastAsia"/>
-              <w:noProof/>
-              <w:lang w:eastAsia="fr-CH"/>
-            </w:rPr>
-          </w:pPr>
-          <w:hyperlink w:anchor="_Toc129079358" w:history="1">
-            <w:r>
-              <w:rPr>
-                <w:rStyle w:val="Lienhypertexte"/>
-                <w:noProof/>
-              </w:rPr>
-              <w:t>9</w:t>
-            </w:r>
-            <w:r>
-              <w:rPr>
-                <w:rFonts w:eastAsiaTheme="minorEastAsia"/>
-                <w:noProof/>
-                <w:lang w:eastAsia="fr-CH"/>
-              </w:rPr>
-              <w:tab/>
-            </w:r>
-            <w:r>
-              <w:rPr>
-                <w:rStyle w:val="Lienhypertexte"/>
-                <w:noProof/>
-              </w:rPr>
-              <w:t>Résumé</w:t>
-            </w:r>
-            <w:r>
-              <w:rPr>
-                <w:noProof/>
-                <w:webHidden/>
-              </w:rPr>
-              <w:tab/>
-            </w:r>
-            <w:r>
-              <w:rPr>
-                <w:noProof/>
-                <w:webHidden/>
-              </w:rPr>
-              <w:fldChar w:fldCharType="begin"/>
-            </w:r>
-            <w:r>
-              <w:rPr>
-                <w:noProof/>
-                <w:webHidden/>
-              </w:rPr>
-              <w:instrText xml:space="preserve"> PAGEREF _Toc129079358 \h </w:instrText>
-            </w:r>
-            <w:r>
-              <w:rPr>
-                <w:noProof/>
-                <w:webHidden/>
-              </w:rPr>
-            </w:r>
-            <w:r>
-              <w:rPr>
-                <w:noProof/>
-                <w:webHidden/>
-              </w:rPr>
-              <w:fldChar w:fldCharType="separate"/>
-            </w:r>
-            <w:r>
-              <w:rPr>
-                <w:noProof/>
-                <w:webHidden/>
-              </w:rPr>
-              <w:t>10</w:t>
             </w:r>
             <w:r>
               <w:rPr>
@@ -2574,20 +2458,51 @@
         <w:pStyle w:val="Titre1"/>
         <w:jc w:val="both"/>
       </w:pPr>
-      <w:bookmarkStart w:id="1" w:name="_Toc129079331"/>
+      <w:bookmarkStart w:id="0" w:name="_Toc134085122"/>
       <w:r>
         <w:lastRenderedPageBreak/>
         <w:t>Analyse préliminaire</w:t>
       </w:r>
+      <w:bookmarkEnd w:id="0"/>
+    </w:p>
+    <w:p>
+      <w:pPr>
+        <w:pStyle w:val="Titre2"/>
+      </w:pPr>
+      <w:bookmarkStart w:id="1" w:name="_Toc134085123"/>
+      <w:r>
+        <w:t>Introduction</w:t>
+      </w:r>
       <w:bookmarkEnd w:id="1"/>
     </w:p>
     <w:p>
       <w:pPr>
+        <w:jc w:val="both"/>
+      </w:pPr>
+      <w:r>
+        <w:t>Ce chapitre décrit brièvement le projet, le cadre dans lequel il est réalisé, les raisons de ce choix et ce qu'il peut apporter à l'élève ou à l'école. Il n'est pas nécessaire de rentrer dans les détails (ceux-ci seront abordés plus loin) mais cela doit être aussi clair et complet que possible (idées de solutions). Ce chapitre contient également l'inventaire et la description des travaux qui auraient déjà été effectués pour ce projet.</w:t>
+      </w:r>
+    </w:p>
+    <w:p>
+      <w:pPr>
+        <w:jc w:val="both"/>
+      </w:pPr>
+    </w:p>
+    <w:p>
+      <w:pPr>
+        <w:jc w:val="both"/>
+      </w:pPr>
+      <w:r>
+        <w:t>Ces éléments peuvent être repris des spécifications de départ.</w:t>
+      </w:r>
+    </w:p>
+    <w:p>
+      <w:pPr>
         <w:pStyle w:val="Titre2"/>
       </w:pPr>
-      <w:bookmarkStart w:id="2" w:name="_Toc129079332"/>
-      <w:r>
-        <w:t>Introduction</w:t>
+      <w:bookmarkStart w:id="2" w:name="_Toc134085124"/>
+      <w:r>
+        <w:t>Objectifs</w:t>
       </w:r>
       <w:bookmarkEnd w:id="2"/>
     </w:p>
@@ -2596,29 +2511,29 @@
         <w:jc w:val="both"/>
       </w:pPr>
       <w:r>
-        <w:t>Ce chapitre décrit brièvement le projet, le cadre dans lequel il est réalisé, les raisons de ce choix et ce qu'il peut apporter à l'élève ou à l'école. Il n'est pas nécessaire de rentrer dans les détails (ceux-ci seront abordés plus loin) mais cela doit être aussi clair et complet que possible (idées de solutions). Ce chapitre contient également l'inventaire et la description des travaux qui auraient déjà été effectués pour ce projet.</w:t>
-      </w:r>
-    </w:p>
-    <w:p>
-      <w:pPr>
-        <w:jc w:val="both"/>
-      </w:pPr>
-    </w:p>
-    <w:p>
-      <w:pPr>
-        <w:jc w:val="both"/>
-      </w:pPr>
-      <w:r>
-        <w:t>Ces éléments peuvent être repris des spécifications de départ.</w:t>
+        <w:t xml:space="preserve">Ce chapitre énumère les objectifs du projet. L'atteinte ou non de ceux-ci devra pouvoir être contrôlée à la fin du projet. Les objectifs pourront éventuellement être revus après l'analyse. </w:t>
+      </w:r>
+    </w:p>
+    <w:p>
+      <w:pPr>
+        <w:jc w:val="both"/>
+      </w:pPr>
+    </w:p>
+    <w:p>
+      <w:pPr>
+        <w:jc w:val="both"/>
+      </w:pPr>
+      <w:r>
+        <w:t>Ces éléments peuvent être repris des spécifications de départ</w:t>
       </w:r>
     </w:p>
     <w:p>
       <w:pPr>
         <w:pStyle w:val="Titre2"/>
       </w:pPr>
-      <w:bookmarkStart w:id="3" w:name="_Toc129079333"/>
-      <w:r>
-        <w:t>Objectifs</w:t>
+      <w:bookmarkStart w:id="3" w:name="_Toc134085125"/>
+      <w:r>
+        <w:t>Planification initiale</w:t>
       </w:r>
       <w:bookmarkEnd w:id="3"/>
     </w:p>
@@ -2627,7 +2542,7 @@
         <w:jc w:val="both"/>
       </w:pPr>
       <w:r>
-        <w:t xml:space="preserve">Ce chapitre énumère les objectifs du projet. L'atteinte ou non de ceux-ci devra pouvoir être contrôlée à la fin du projet. Les objectifs pourront éventuellement être revus après l'analyse. </w:t>
+        <w:t>Ce chapitre montre la planification du projet. Celui-ci peut être découpé en tâches qui seront planifiées. Il s'agit de la première planification du projet, celle-ci devra être revue après l'analyse. Cette planification sera présentée sous la forme d'un diagramme.</w:t>
       </w:r>
     </w:p>
     <w:p>
@@ -2647,31 +2562,19 @@
       <w:pPr>
         <w:pStyle w:val="Titre2"/>
       </w:pPr>
-      <w:bookmarkStart w:id="4" w:name="_Toc129079334"/>
-      <w:r>
-        <w:t>Planification initiale</w:t>
+      <w:bookmarkStart w:id="4" w:name="_Toc134085126"/>
+      <w:r>
+        <w:t>Cahier des Charges</w:t>
       </w:r>
       <w:bookmarkEnd w:id="4"/>
     </w:p>
-    <w:p>
-      <w:pPr>
-        <w:jc w:val="both"/>
-      </w:pPr>
-      <w:r>
-        <w:t>Ce chapitre montre la planification du projet. Celui-ci peut être découpé en tâches qui seront planifiées. Il s'agit de la première planification du projet, celle-ci devra être revue après l'analyse. Cette planification sera présentée sous la forme d'un diagramme.</w:t>
-      </w:r>
-    </w:p>
-    <w:p>
-      <w:pPr>
-        <w:jc w:val="both"/>
-      </w:pPr>
-    </w:p>
-    <w:p>
-      <w:pPr>
-        <w:jc w:val="both"/>
-      </w:pPr>
-      <w:r>
-        <w:t>Ces éléments peuvent être repris des spécifications de départ</w:t>
+    <w:p/>
+    <w:p>
+      <w:pPr>
+        <w:pStyle w:val="Titre2"/>
+      </w:pPr>
+      <w:r>
+        <w:t>Module 146</w:t>
       </w:r>
     </w:p>
     <w:p>
@@ -2679,7 +2582,7 @@
         <w:pStyle w:val="Titre1"/>
         <w:jc w:val="both"/>
       </w:pPr>
-      <w:bookmarkStart w:id="5" w:name="_Toc129079335"/>
+      <w:bookmarkStart w:id="5" w:name="_Toc134085127"/>
       <w:r>
         <w:t>Analyse / Conception</w:t>
       </w:r>
@@ -2689,11 +2592,36 @@
       <w:pPr>
         <w:pStyle w:val="Titre2"/>
       </w:pPr>
-      <w:bookmarkStart w:id="6" w:name="_Toc129079336"/>
+      <w:bookmarkStart w:id="6" w:name="_Toc134085128"/>
+      <w:r>
+        <w:t>Méthode de travail</w:t>
+      </w:r>
+      <w:bookmarkEnd w:id="6"/>
+    </w:p>
+    <w:p>
+      <w:bookmarkStart w:id="7" w:name="_GoBack"/>
+    </w:p>
+    <w:p>
+      <w:pPr>
+        <w:pStyle w:val="Titre2"/>
+      </w:pPr>
+      <w:bookmarkStart w:id="8" w:name="_Toc134085129"/>
+      <w:bookmarkEnd w:id="7"/>
+      <w:r>
+        <w:t>Informations générales</w:t>
+      </w:r>
+      <w:bookmarkEnd w:id="8"/>
+    </w:p>
+    <w:p/>
+    <w:p>
+      <w:pPr>
+        <w:pStyle w:val="Titre2"/>
+      </w:pPr>
+      <w:bookmarkStart w:id="9" w:name="_Toc134085130"/>
       <w:r>
         <w:t>Concept</w:t>
       </w:r>
-      <w:bookmarkEnd w:id="6"/>
+      <w:bookmarkEnd w:id="9"/>
     </w:p>
     <w:p>
       <w:pPr>
@@ -2758,6 +2686,7 @@
         <w:jc w:val="both"/>
       </w:pPr>
       <w:r>
+        <w:lastRenderedPageBreak/>
         <w:t>•</w:t>
       </w:r>
       <w:r>
@@ -2808,11 +2737,11 @@
       <w:pPr>
         <w:pStyle w:val="Titre2"/>
       </w:pPr>
-      <w:bookmarkStart w:id="7" w:name="_Toc129079337"/>
+      <w:bookmarkStart w:id="10" w:name="_Toc134085131"/>
       <w:r>
         <w:t>Stratégie de test</w:t>
       </w:r>
-      <w:bookmarkEnd w:id="7"/>
+      <w:bookmarkEnd w:id="10"/>
     </w:p>
     <w:p>
       <w:pPr>
@@ -2834,6 +2763,510 @@
       <w:r>
         <w:t xml:space="preserve"> </w:t>
       </w:r>
+    </w:p>
+    <w:p>
+      <w:pPr>
+        <w:jc w:val="both"/>
+      </w:pPr>
+    </w:p>
+    <w:p>
+      <w:pPr>
+        <w:jc w:val="both"/>
+      </w:pPr>
+      <w:r>
+        <w:t>•</w:t>
+      </w:r>
+      <w:r>
+        <w:tab/>
+        <w:t>types de des tests et ordre dans lequel ils seront effectués.</w:t>
+      </w:r>
+    </w:p>
+    <w:p>
+      <w:pPr>
+        <w:jc w:val="both"/>
+      </w:pPr>
+      <w:r>
+        <w:t>•</w:t>
+      </w:r>
+      <w:r>
+        <w:tab/>
+        <w:t>les moyens à mettre en œuvre.</w:t>
+      </w:r>
+    </w:p>
+    <w:p>
+      <w:pPr>
+        <w:jc w:val="both"/>
+      </w:pPr>
+      <w:r>
+        <w:t>•</w:t>
+      </w:r>
+      <w:r>
+        <w:tab/>
+        <w:t>couverture des tests (tests exhaustifs ou non, si non, pourquoi ?).</w:t>
+      </w:r>
+    </w:p>
+    <w:p>
+      <w:pPr>
+        <w:jc w:val="both"/>
+      </w:pPr>
+      <w:r>
+        <w:t>•</w:t>
+      </w:r>
+      <w:r>
+        <w:tab/>
+        <w:t>données de test à prévoir (données réelles ?).</w:t>
+      </w:r>
+    </w:p>
+    <w:p>
+      <w:pPr>
+        <w:jc w:val="both"/>
+      </w:pPr>
+      <w:r>
+        <w:t>•</w:t>
+      </w:r>
+      <w:r>
+        <w:tab/>
+        <w:t>les testeurs extérieurs éventuels.</w:t>
+      </w:r>
+    </w:p>
+    <w:p>
+      <w:pPr>
+        <w:jc w:val="both"/>
+      </w:pPr>
+    </w:p>
+    <w:p>
+      <w:pPr>
+        <w:pStyle w:val="Titre2"/>
+      </w:pPr>
+      <w:bookmarkStart w:id="11" w:name="_Toc134085132"/>
+      <w:r>
+        <w:t>Risques techniques</w:t>
+      </w:r>
+      <w:bookmarkEnd w:id="11"/>
+    </w:p>
+    <w:p>
+      <w:pPr>
+        <w:jc w:val="both"/>
+      </w:pPr>
+    </w:p>
+    <w:p>
+      <w:pPr>
+        <w:jc w:val="both"/>
+      </w:pPr>
+      <w:r>
+        <w:t>•</w:t>
+      </w:r>
+      <w:r>
+        <w:tab/>
+        <w:t>risques techniques (complexité, manque de compétences, …).</w:t>
+      </w:r>
+    </w:p>
+    <w:p>
+      <w:pPr>
+        <w:jc w:val="both"/>
+      </w:pPr>
+    </w:p>
+    <w:p>
+      <w:pPr>
+        <w:jc w:val="both"/>
+      </w:pPr>
+      <w:r>
+        <w:t>Décrire aussi quelles solutions ont été appliquées pour réduire les risques (priorités, formation, actions, …).</w:t>
+      </w:r>
+    </w:p>
+    <w:p>
+      <w:pPr>
+        <w:jc w:val="both"/>
+      </w:pPr>
+    </w:p>
+    <w:p>
+      <w:pPr>
+        <w:pStyle w:val="Titre2"/>
+      </w:pPr>
+      <w:bookmarkStart w:id="12" w:name="_Toc134085133"/>
+      <w:r>
+        <w:t>Planification</w:t>
+      </w:r>
+      <w:bookmarkEnd w:id="12"/>
+    </w:p>
+    <w:p>
+      <w:pPr>
+        <w:jc w:val="both"/>
+      </w:pPr>
+    </w:p>
+    <w:p>
+      <w:pPr>
+        <w:jc w:val="both"/>
+      </w:pPr>
+      <w:r>
+        <w:t>Révision de la planification initiale du projet :</w:t>
+      </w:r>
+    </w:p>
+    <w:p>
+      <w:pPr>
+        <w:jc w:val="both"/>
+      </w:pPr>
+    </w:p>
+    <w:p>
+      <w:pPr>
+        <w:jc w:val="both"/>
+      </w:pPr>
+      <w:r>
+        <w:t>•</w:t>
+      </w:r>
+      <w:r>
+        <w:tab/>
+        <w:t xml:space="preserve">planning indiquant les dates de début et de fin du projet ainsi que le découpage connu des diverses phases. </w:t>
+      </w:r>
+    </w:p>
+    <w:p>
+      <w:pPr>
+        <w:jc w:val="both"/>
+      </w:pPr>
+      <w:r>
+        <w:t>•</w:t>
+      </w:r>
+      <w:r>
+        <w:tab/>
+        <w:t>partage des tâches en cas de travail à plusieurs.</w:t>
+      </w:r>
+    </w:p>
+    <w:p>
+      <w:pPr>
+        <w:jc w:val="both"/>
+      </w:pPr>
+    </w:p>
+    <w:p>
+      <w:pPr>
+        <w:jc w:val="both"/>
+      </w:pPr>
+      <w:r>
+        <w:t>Il s’agit en principe de la planification définitive du projet. Elle peut être ensuite affinée (découpage des tâches). Si les délais doivent être ensuite modifiés, le responsable de projet doit être avisé, et les raisons doivent être expliquées dans l’historique.</w:t>
+      </w:r>
+    </w:p>
+    <w:p>
+      <w:pPr>
+        <w:pStyle w:val="Titre2"/>
+      </w:pPr>
+      <w:bookmarkStart w:id="13" w:name="_Toc134085134"/>
+      <w:r>
+        <w:t>Dossier de conception</w:t>
+      </w:r>
+      <w:bookmarkEnd w:id="13"/>
+    </w:p>
+    <w:p>
+      <w:pPr>
+        <w:jc w:val="both"/>
+      </w:pPr>
+    </w:p>
+    <w:p>
+      <w:pPr>
+        <w:jc w:val="both"/>
+      </w:pPr>
+      <w:r>
+        <w:lastRenderedPageBreak/>
+        <w:t xml:space="preserve">Fournir tous les document de </w:t>
+      </w:r>
+      <w:proofErr w:type="gramStart"/>
+      <w:r>
+        <w:t>conception:</w:t>
+      </w:r>
+      <w:proofErr w:type="gramEnd"/>
+    </w:p>
+    <w:p>
+      <w:pPr>
+        <w:jc w:val="both"/>
+      </w:pPr>
+    </w:p>
+    <w:p>
+      <w:pPr>
+        <w:jc w:val="both"/>
+      </w:pPr>
+      <w:r>
+        <w:t>•</w:t>
+      </w:r>
+      <w:r>
+        <w:tab/>
+        <w:t>le choix du matériel HW</w:t>
+      </w:r>
+    </w:p>
+    <w:p>
+      <w:pPr>
+        <w:jc w:val="both"/>
+      </w:pPr>
+      <w:r>
+        <w:t>•</w:t>
+      </w:r>
+      <w:r>
+        <w:tab/>
+        <w:t>le choix des systèmes d'exploitation pour la réalisation et l'utilisation</w:t>
+      </w:r>
+    </w:p>
+    <w:p>
+      <w:pPr>
+        <w:jc w:val="both"/>
+      </w:pPr>
+      <w:r>
+        <w:t>•</w:t>
+      </w:r>
+      <w:r>
+        <w:tab/>
+        <w:t>le choix des outils logiciels pour la réalisation et l'utilisation</w:t>
+      </w:r>
+    </w:p>
+    <w:p>
+      <w:pPr>
+        <w:jc w:val="both"/>
+      </w:pPr>
+      <w:r>
+        <w:t>•</w:t>
+      </w:r>
+      <w:r>
+        <w:tab/>
+        <w:t xml:space="preserve">site </w:t>
+      </w:r>
+      <w:proofErr w:type="gramStart"/>
+      <w:r>
+        <w:t>web:</w:t>
+      </w:r>
+      <w:proofErr w:type="gramEnd"/>
+      <w:r>
+        <w:t xml:space="preserve"> réaliser les maquettes avec un logiciel, décrire toutes les animations sur papier, définir les mots-clés, choisir une formule d'hébergement, définir la méthode de mise à jour, …</w:t>
+      </w:r>
+    </w:p>
+    <w:p>
+      <w:pPr>
+        <w:jc w:val="both"/>
+      </w:pPr>
+      <w:r>
+        <w:t>•</w:t>
+      </w:r>
+      <w:r>
+        <w:tab/>
+        <w:t xml:space="preserve">bases de </w:t>
+      </w:r>
+      <w:proofErr w:type="gramStart"/>
+      <w:r>
+        <w:t>données:</w:t>
+      </w:r>
+      <w:proofErr w:type="gramEnd"/>
+      <w:r>
+        <w:t xml:space="preserve"> décrire le modèle relationnel, le contenu détaillé des tables (caractéristiques de chaque champs) et les requêtes.</w:t>
+      </w:r>
+    </w:p>
+    <w:p>
+      <w:pPr>
+        <w:jc w:val="both"/>
+      </w:pPr>
+      <w:r>
+        <w:t>•</w:t>
+      </w:r>
+      <w:r>
+        <w:tab/>
+        <w:t xml:space="preserve">programmation et </w:t>
+      </w:r>
+      <w:proofErr w:type="gramStart"/>
+      <w:r>
+        <w:t>scripts:</w:t>
+      </w:r>
+      <w:proofErr w:type="gramEnd"/>
+      <w:r>
+        <w:t xml:space="preserve"> organigramme, architecture du programme, découpage modulaire, entrées-sorties des modules, </w:t>
+      </w:r>
+      <w:proofErr w:type="spellStart"/>
+      <w:r>
+        <w:t>pseudo-code</w:t>
+      </w:r>
+      <w:proofErr w:type="spellEnd"/>
+      <w:r>
+        <w:t xml:space="preserve"> / </w:t>
+      </w:r>
+      <w:proofErr w:type="spellStart"/>
+      <w:r>
+        <w:t>structogramme</w:t>
+      </w:r>
+      <w:proofErr w:type="spellEnd"/>
+      <w:r>
+        <w:t>…</w:t>
+      </w:r>
+    </w:p>
+    <w:p>
+      <w:pPr>
+        <w:jc w:val="both"/>
+      </w:pPr>
+    </w:p>
+    <w:p>
+      <w:pPr>
+        <w:jc w:val="both"/>
+      </w:pPr>
+      <w:r>
+        <w:t>Le dossier de conception devrait permettre de sous-traiter la réalisation du projet !</w:t>
+      </w:r>
+    </w:p>
+    <w:p>
+      <w:pPr>
+        <w:jc w:val="both"/>
+      </w:pPr>
+    </w:p>
+    <w:p>
+      <w:pPr>
+        <w:pStyle w:val="Titre1"/>
+        <w:jc w:val="both"/>
+      </w:pPr>
+      <w:bookmarkStart w:id="14" w:name="_Toc134085135"/>
+      <w:r>
+        <w:t>Réalisation</w:t>
+      </w:r>
+      <w:bookmarkEnd w:id="14"/>
+    </w:p>
+    <w:p>
+      <w:pPr>
+        <w:pStyle w:val="Titre2"/>
+      </w:pPr>
+      <w:bookmarkStart w:id="15" w:name="_Toc134085136"/>
+      <w:r>
+        <w:t>Dossier de réalisation</w:t>
+      </w:r>
+      <w:bookmarkEnd w:id="15"/>
+    </w:p>
+    <w:p>
+      <w:pPr>
+        <w:jc w:val="both"/>
+      </w:pPr>
+    </w:p>
+    <w:p>
+      <w:pPr>
+        <w:jc w:val="both"/>
+      </w:pPr>
+      <w:r>
+        <w:t>Décrire la réalisation "physique" de votre projet</w:t>
+      </w:r>
+    </w:p>
+    <w:p>
+      <w:pPr>
+        <w:jc w:val="both"/>
+      </w:pPr>
+    </w:p>
+    <w:p>
+      <w:pPr>
+        <w:jc w:val="both"/>
+      </w:pPr>
+      <w:r>
+        <w:t>•</w:t>
+      </w:r>
+      <w:r>
+        <w:tab/>
+        <w:t>les répertoires où le logiciel est installé</w:t>
+      </w:r>
+    </w:p>
+    <w:p>
+      <w:pPr>
+        <w:jc w:val="both"/>
+      </w:pPr>
+      <w:r>
+        <w:t>•</w:t>
+      </w:r>
+      <w:r>
+        <w:tab/>
+        <w:t>la liste de tous les fichiers et une rapide description de leur contenu (des noms qui parlent !)</w:t>
+      </w:r>
+    </w:p>
+    <w:p>
+      <w:pPr>
+        <w:jc w:val="both"/>
+      </w:pPr>
+      <w:r>
+        <w:t>•</w:t>
+      </w:r>
+      <w:r>
+        <w:tab/>
+        <w:t>les versions des systèmes d'exploitation et des outils logiciels</w:t>
+      </w:r>
+    </w:p>
+    <w:p>
+      <w:pPr>
+        <w:jc w:val="both"/>
+      </w:pPr>
+      <w:r>
+        <w:t>•</w:t>
+      </w:r>
+      <w:r>
+        <w:tab/>
+        <w:t>la description exacte du matériel</w:t>
+      </w:r>
+    </w:p>
+    <w:p>
+      <w:pPr>
+        <w:jc w:val="both"/>
+      </w:pPr>
+      <w:r>
+        <w:t>•</w:t>
+      </w:r>
+      <w:r>
+        <w:tab/>
+        <w:t>le numéro de version de votre produit !</w:t>
+      </w:r>
+    </w:p>
+    <w:p>
+      <w:pPr>
+        <w:jc w:val="both"/>
+      </w:pPr>
+      <w:r>
+        <w:t>•</w:t>
+      </w:r>
+      <w:r>
+        <w:tab/>
+        <w:t xml:space="preserve">programmation et </w:t>
+      </w:r>
+      <w:proofErr w:type="gramStart"/>
+      <w:r>
+        <w:t>scripts:</w:t>
+      </w:r>
+      <w:proofErr w:type="gramEnd"/>
+      <w:r>
+        <w:t xml:space="preserve"> librairies externes, dictionnaire des données, reconstruction du logiciel - cible à partir des sources.</w:t>
+      </w:r>
+    </w:p>
+    <w:p>
+      <w:pPr>
+        <w:jc w:val="both"/>
+      </w:pPr>
+    </w:p>
+    <w:p>
+      <w:pPr>
+        <w:jc w:val="both"/>
+      </w:pPr>
+      <w:r>
+        <w:t>NOTE : Evitez d’inclure les listings des sources, à moins que vous ne désiriez en expliquer une partie vous paraissant importante. Dans ce cas n’incluez que cette partie…</w:t>
+      </w:r>
+    </w:p>
+    <w:p>
+      <w:pPr>
+        <w:pStyle w:val="Titre2"/>
+      </w:pPr>
+      <w:bookmarkStart w:id="16" w:name="_Toc134085137"/>
+      <w:r>
+        <w:t>Description des tests effectués</w:t>
+      </w:r>
+      <w:bookmarkEnd w:id="16"/>
+    </w:p>
+    <w:p>
+      <w:pPr>
+        <w:jc w:val="both"/>
+      </w:pPr>
+    </w:p>
+    <w:p>
+      <w:pPr>
+        <w:jc w:val="both"/>
+      </w:pPr>
+      <w:r>
+        <w:t xml:space="preserve">Pour chaque partie testée de votre projet, il faut </w:t>
+      </w:r>
+      <w:proofErr w:type="gramStart"/>
+      <w:r>
+        <w:t>décrire:</w:t>
+      </w:r>
+      <w:proofErr w:type="gramEnd"/>
     </w:p>
     <w:p>
       <w:pPr>
@@ -2850,510 +3283,6 @@
       </w:r>
       <w:r>
         <w:tab/>
-        <w:t>types de des tests et ordre dans lequel ils seront effectués.</w:t>
-      </w:r>
-    </w:p>
-    <w:p>
-      <w:pPr>
-        <w:jc w:val="both"/>
-      </w:pPr>
-      <w:r>
-        <w:t>•</w:t>
-      </w:r>
-      <w:r>
-        <w:tab/>
-        <w:t>les moyens à mettre en œuvre.</w:t>
-      </w:r>
-    </w:p>
-    <w:p>
-      <w:pPr>
-        <w:jc w:val="both"/>
-      </w:pPr>
-      <w:r>
-        <w:t>•</w:t>
-      </w:r>
-      <w:r>
-        <w:tab/>
-        <w:t>couverture des tests (tests exhaustifs ou non, si non, pourquoi ?).</w:t>
-      </w:r>
-    </w:p>
-    <w:p>
-      <w:pPr>
-        <w:jc w:val="both"/>
-      </w:pPr>
-      <w:r>
-        <w:t>•</w:t>
-      </w:r>
-      <w:r>
-        <w:tab/>
-        <w:t>données de test à prévoir (données réelles ?).</w:t>
-      </w:r>
-    </w:p>
-    <w:p>
-      <w:pPr>
-        <w:jc w:val="both"/>
-      </w:pPr>
-      <w:r>
-        <w:t>•</w:t>
-      </w:r>
-      <w:r>
-        <w:tab/>
-        <w:t>les testeurs extérieurs éventuels.</w:t>
-      </w:r>
-    </w:p>
-    <w:p>
-      <w:pPr>
-        <w:jc w:val="both"/>
-      </w:pPr>
-    </w:p>
-    <w:p>
-      <w:pPr>
-        <w:pStyle w:val="Titre2"/>
-      </w:pPr>
-      <w:bookmarkStart w:id="8" w:name="_Toc129079338"/>
-      <w:r>
-        <w:t>Risques techniques</w:t>
-      </w:r>
-      <w:bookmarkEnd w:id="8"/>
-    </w:p>
-    <w:p>
-      <w:pPr>
-        <w:jc w:val="both"/>
-      </w:pPr>
-    </w:p>
-    <w:p>
-      <w:pPr>
-        <w:jc w:val="both"/>
-      </w:pPr>
-      <w:r>
-        <w:t>•</w:t>
-      </w:r>
-      <w:r>
-        <w:tab/>
-        <w:t>risques techniques (complexité, manque de compétences, …).</w:t>
-      </w:r>
-    </w:p>
-    <w:p>
-      <w:pPr>
-        <w:jc w:val="both"/>
-      </w:pPr>
-    </w:p>
-    <w:p>
-      <w:pPr>
-        <w:jc w:val="both"/>
-      </w:pPr>
-      <w:r>
-        <w:t>Décrire aussi quelles solutions ont été appliquées pour réduire les risques (priorités, formation, actions, …).</w:t>
-      </w:r>
-    </w:p>
-    <w:p>
-      <w:pPr>
-        <w:jc w:val="both"/>
-      </w:pPr>
-    </w:p>
-    <w:p>
-      <w:pPr>
-        <w:pStyle w:val="Titre2"/>
-      </w:pPr>
-      <w:bookmarkStart w:id="9" w:name="_Toc129079339"/>
-      <w:r>
-        <w:t>Planification</w:t>
-      </w:r>
-      <w:bookmarkEnd w:id="9"/>
-    </w:p>
-    <w:p>
-      <w:pPr>
-        <w:jc w:val="both"/>
-      </w:pPr>
-    </w:p>
-    <w:p>
-      <w:pPr>
-        <w:jc w:val="both"/>
-      </w:pPr>
-      <w:r>
-        <w:t>Révision de la planification initiale du projet :</w:t>
-      </w:r>
-    </w:p>
-    <w:p>
-      <w:pPr>
-        <w:jc w:val="both"/>
-      </w:pPr>
-    </w:p>
-    <w:p>
-      <w:pPr>
-        <w:jc w:val="both"/>
-      </w:pPr>
-      <w:r>
-        <w:t>•</w:t>
-      </w:r>
-      <w:r>
-        <w:tab/>
-        <w:t xml:space="preserve">planning indiquant les dates de début et de fin du projet ainsi que le découpage connu des diverses phases. </w:t>
-      </w:r>
-    </w:p>
-    <w:p>
-      <w:pPr>
-        <w:jc w:val="both"/>
-      </w:pPr>
-      <w:r>
-        <w:t>•</w:t>
-      </w:r>
-      <w:r>
-        <w:tab/>
-        <w:t>partage des tâches en cas de travail à plusieurs.</w:t>
-      </w:r>
-    </w:p>
-    <w:p>
-      <w:pPr>
-        <w:jc w:val="both"/>
-      </w:pPr>
-    </w:p>
-    <w:p>
-      <w:pPr>
-        <w:jc w:val="both"/>
-      </w:pPr>
-      <w:r>
-        <w:t>Il s’agit en principe de la planification définitive du projet. Elle peut être ensuite affinée (découpage des tâches). Si les délais doivent être ensuite modifiés, le responsable de projet doit être avisé, et les raisons doivent être expliquées dans l’historique.</w:t>
-      </w:r>
-    </w:p>
-    <w:p>
-      <w:pPr>
-        <w:pStyle w:val="Titre2"/>
-      </w:pPr>
-      <w:bookmarkStart w:id="10" w:name="_Toc129079340"/>
-      <w:r>
-        <w:t>Dossier de conception</w:t>
-      </w:r>
-      <w:bookmarkEnd w:id="10"/>
-    </w:p>
-    <w:p>
-      <w:pPr>
-        <w:jc w:val="both"/>
-      </w:pPr>
-    </w:p>
-    <w:p>
-      <w:pPr>
-        <w:jc w:val="both"/>
-      </w:pPr>
-      <w:r>
-        <w:t xml:space="preserve">Fournir tous les document de </w:t>
-      </w:r>
-      <w:proofErr w:type="gramStart"/>
-      <w:r>
-        <w:t>conception:</w:t>
-      </w:r>
-      <w:proofErr w:type="gramEnd"/>
-    </w:p>
-    <w:p>
-      <w:pPr>
-        <w:jc w:val="both"/>
-      </w:pPr>
-    </w:p>
-    <w:p>
-      <w:pPr>
-        <w:jc w:val="both"/>
-      </w:pPr>
-      <w:r>
-        <w:t>•</w:t>
-      </w:r>
-      <w:r>
-        <w:tab/>
-        <w:t>le choix du matériel HW</w:t>
-      </w:r>
-    </w:p>
-    <w:p>
-      <w:pPr>
-        <w:jc w:val="both"/>
-      </w:pPr>
-      <w:r>
-        <w:t>•</w:t>
-      </w:r>
-      <w:r>
-        <w:tab/>
-        <w:t>le choix des systèmes d'exploitation pour la réalisation et l'utilisation</w:t>
-      </w:r>
-    </w:p>
-    <w:p>
-      <w:pPr>
-        <w:jc w:val="both"/>
-      </w:pPr>
-      <w:r>
-        <w:t>•</w:t>
-      </w:r>
-      <w:r>
-        <w:tab/>
-        <w:t>le choix des outils logiciels pour la réalisation et l'utilisation</w:t>
-      </w:r>
-    </w:p>
-    <w:p>
-      <w:pPr>
-        <w:jc w:val="both"/>
-      </w:pPr>
-      <w:r>
-        <w:t>•</w:t>
-      </w:r>
-      <w:r>
-        <w:tab/>
-        <w:t xml:space="preserve">site </w:t>
-      </w:r>
-      <w:proofErr w:type="gramStart"/>
-      <w:r>
-        <w:t>web:</w:t>
-      </w:r>
-      <w:proofErr w:type="gramEnd"/>
-      <w:r>
-        <w:t xml:space="preserve"> réaliser les maquettes avec un logiciel, décrire toutes les animations sur papier, définir les mots-clés, choisir une formule d'hébergement, définir la méthode de mise à jour, …</w:t>
-      </w:r>
-    </w:p>
-    <w:p>
-      <w:pPr>
-        <w:jc w:val="both"/>
-      </w:pPr>
-      <w:r>
-        <w:lastRenderedPageBreak/>
-        <w:t>•</w:t>
-      </w:r>
-      <w:r>
-        <w:tab/>
-        <w:t xml:space="preserve">bases de </w:t>
-      </w:r>
-      <w:proofErr w:type="gramStart"/>
-      <w:r>
-        <w:t>données:</w:t>
-      </w:r>
-      <w:proofErr w:type="gramEnd"/>
-      <w:r>
-        <w:t xml:space="preserve"> décrire le modèle relationnel, le contenu détaillé des tables (caractéristiques de chaque champs) et les requêtes.</w:t>
-      </w:r>
-    </w:p>
-    <w:p>
-      <w:pPr>
-        <w:jc w:val="both"/>
-      </w:pPr>
-      <w:r>
-        <w:t>•</w:t>
-      </w:r>
-      <w:r>
-        <w:tab/>
-        <w:t xml:space="preserve">programmation et </w:t>
-      </w:r>
-      <w:proofErr w:type="gramStart"/>
-      <w:r>
-        <w:t>scripts:</w:t>
-      </w:r>
-      <w:proofErr w:type="gramEnd"/>
-      <w:r>
-        <w:t xml:space="preserve"> organigramme, architecture du programme, découpage modulaire, entrées-sorties des modules, </w:t>
-      </w:r>
-      <w:proofErr w:type="spellStart"/>
-      <w:r>
-        <w:t>pseudo-code</w:t>
-      </w:r>
-      <w:proofErr w:type="spellEnd"/>
-      <w:r>
-        <w:t xml:space="preserve"> / </w:t>
-      </w:r>
-      <w:proofErr w:type="spellStart"/>
-      <w:r>
-        <w:t>structogramme</w:t>
-      </w:r>
-      <w:proofErr w:type="spellEnd"/>
-      <w:r>
-        <w:t>…</w:t>
-      </w:r>
-    </w:p>
-    <w:p>
-      <w:pPr>
-        <w:jc w:val="both"/>
-      </w:pPr>
-    </w:p>
-    <w:p>
-      <w:pPr>
-        <w:jc w:val="both"/>
-      </w:pPr>
-      <w:r>
-        <w:t>Le dossier de conception devrait permettre de sous-traiter la réalisation du projet !</w:t>
-      </w:r>
-    </w:p>
-    <w:p>
-      <w:pPr>
-        <w:jc w:val="both"/>
-      </w:pPr>
-    </w:p>
-    <w:p>
-      <w:pPr>
-        <w:pStyle w:val="Titre1"/>
-        <w:jc w:val="both"/>
-      </w:pPr>
-      <w:bookmarkStart w:id="11" w:name="_Toc129079341"/>
-      <w:r>
-        <w:t>Réalisation</w:t>
-      </w:r>
-      <w:bookmarkEnd w:id="11"/>
-    </w:p>
-    <w:p>
-      <w:pPr>
-        <w:pStyle w:val="Titre2"/>
-      </w:pPr>
-      <w:bookmarkStart w:id="12" w:name="_Toc129079342"/>
-      <w:r>
-        <w:t>Dossier de réalisation</w:t>
-      </w:r>
-      <w:bookmarkEnd w:id="12"/>
-    </w:p>
-    <w:p>
-      <w:pPr>
-        <w:jc w:val="both"/>
-      </w:pPr>
-    </w:p>
-    <w:p>
-      <w:pPr>
-        <w:jc w:val="both"/>
-      </w:pPr>
-      <w:r>
-        <w:t>Décrire la réalisation "physique" de votre projet</w:t>
-      </w:r>
-    </w:p>
-    <w:p>
-      <w:pPr>
-        <w:jc w:val="both"/>
-      </w:pPr>
-    </w:p>
-    <w:p>
-      <w:pPr>
-        <w:jc w:val="both"/>
-      </w:pPr>
-      <w:r>
-        <w:t>•</w:t>
-      </w:r>
-      <w:r>
-        <w:tab/>
-        <w:t>les répertoires où le logiciel est installé</w:t>
-      </w:r>
-    </w:p>
-    <w:p>
-      <w:pPr>
-        <w:jc w:val="both"/>
-      </w:pPr>
-      <w:r>
-        <w:t>•</w:t>
-      </w:r>
-      <w:r>
-        <w:tab/>
-        <w:t>la liste de tous les fichiers et une rapide description de leur contenu (des noms qui parlent !)</w:t>
-      </w:r>
-    </w:p>
-    <w:p>
-      <w:pPr>
-        <w:jc w:val="both"/>
-      </w:pPr>
-      <w:r>
-        <w:t>•</w:t>
-      </w:r>
-      <w:r>
-        <w:tab/>
-        <w:t>les versions des systèmes d'exploitation et des outils logiciels</w:t>
-      </w:r>
-    </w:p>
-    <w:p>
-      <w:pPr>
-        <w:jc w:val="both"/>
-      </w:pPr>
-      <w:r>
-        <w:t>•</w:t>
-      </w:r>
-      <w:r>
-        <w:tab/>
-        <w:t>la description exacte du matériel</w:t>
-      </w:r>
-    </w:p>
-    <w:p>
-      <w:pPr>
-        <w:jc w:val="both"/>
-      </w:pPr>
-      <w:r>
-        <w:t>•</w:t>
-      </w:r>
-      <w:r>
-        <w:tab/>
-        <w:t>le numéro de version de votre produit !</w:t>
-      </w:r>
-    </w:p>
-    <w:p>
-      <w:pPr>
-        <w:jc w:val="both"/>
-      </w:pPr>
-      <w:r>
-        <w:t>•</w:t>
-      </w:r>
-      <w:r>
-        <w:tab/>
-        <w:t xml:space="preserve">programmation et </w:t>
-      </w:r>
-      <w:proofErr w:type="gramStart"/>
-      <w:r>
-        <w:t>scripts:</w:t>
-      </w:r>
-      <w:proofErr w:type="gramEnd"/>
-      <w:r>
-        <w:t xml:space="preserve"> librairies externes, dictionnaire des données, reconstruction du logiciel - cible à partir des sources.</w:t>
-      </w:r>
-    </w:p>
-    <w:p>
-      <w:pPr>
-        <w:jc w:val="both"/>
-      </w:pPr>
-    </w:p>
-    <w:p>
-      <w:pPr>
-        <w:jc w:val="both"/>
-      </w:pPr>
-      <w:r>
-        <w:t>NOTE : Evitez d’inclure les listings des sources, à moins que vous ne désiriez en expliquer une partie vous paraissant importante. Dans ce cas n’incluez que cette partie…</w:t>
-      </w:r>
-    </w:p>
-    <w:p>
-      <w:pPr>
-        <w:pStyle w:val="Titre2"/>
-      </w:pPr>
-      <w:bookmarkStart w:id="13" w:name="_Toc129079343"/>
-      <w:r>
-        <w:t>Description des tests effectués</w:t>
-      </w:r>
-      <w:bookmarkEnd w:id="13"/>
-    </w:p>
-    <w:p>
-      <w:pPr>
-        <w:jc w:val="both"/>
-      </w:pPr>
-    </w:p>
-    <w:p>
-      <w:pPr>
-        <w:jc w:val="both"/>
-      </w:pPr>
-      <w:r>
-        <w:t xml:space="preserve">Pour chaque partie testée de votre projet, il faut </w:t>
-      </w:r>
-      <w:proofErr w:type="gramStart"/>
-      <w:r>
-        <w:t>décrire:</w:t>
-      </w:r>
-      <w:proofErr w:type="gramEnd"/>
-    </w:p>
-    <w:p>
-      <w:pPr>
-        <w:jc w:val="both"/>
-      </w:pPr>
-    </w:p>
-    <w:p>
-      <w:pPr>
-        <w:jc w:val="both"/>
-      </w:pPr>
-      <w:r>
-        <w:t>•</w:t>
-      </w:r>
-      <w:r>
-        <w:tab/>
         <w:t>les conditions exactes de chaque test</w:t>
       </w:r>
     </w:p>
@@ -3393,11 +3322,11 @@
       <w:pPr>
         <w:pStyle w:val="Titre2"/>
       </w:pPr>
-      <w:bookmarkStart w:id="14" w:name="_Toc129079344"/>
+      <w:bookmarkStart w:id="17" w:name="_Toc134085138"/>
       <w:r>
         <w:t>Erreurs restantes</w:t>
       </w:r>
-      <w:bookmarkEnd w:id="14"/>
+      <w:bookmarkEnd w:id="17"/>
     </w:p>
     <w:p>
       <w:pPr>
@@ -3430,7 +3359,6 @@
         <w:jc w:val="both"/>
       </w:pPr>
       <w:r>
-        <w:lastRenderedPageBreak/>
         <w:t>•</w:t>
       </w:r>
       <w:r>
@@ -3471,11 +3399,11 @@
       <w:pPr>
         <w:pStyle w:val="Titre2"/>
       </w:pPr>
-      <w:bookmarkStart w:id="15" w:name="_Toc129079345"/>
+      <w:bookmarkStart w:id="18" w:name="_Toc134085139"/>
       <w:r>
         <w:t>Liste des documents fournis</w:t>
       </w:r>
-      <w:bookmarkEnd w:id="15"/>
+      <w:bookmarkEnd w:id="18"/>
     </w:p>
     <w:p>
       <w:pPr>
@@ -3563,11 +3491,11 @@
         <w:pStyle w:val="Titre1"/>
         <w:jc w:val="both"/>
       </w:pPr>
-      <w:bookmarkStart w:id="16" w:name="_Toc129079346"/>
+      <w:bookmarkStart w:id="19" w:name="_Toc134085140"/>
       <w:r>
         <w:t>Conclusions</w:t>
       </w:r>
-      <w:bookmarkEnd w:id="16"/>
+      <w:bookmarkEnd w:id="19"/>
     </w:p>
     <w:p>
       <w:pPr>
@@ -3642,29 +3570,36 @@
     </w:p>
     <w:p>
       <w:pPr>
-        <w:jc w:val="both"/>
-      </w:pPr>
-    </w:p>
-    <w:p>
-      <w:pPr>
         <w:pStyle w:val="Titre1"/>
-        <w:jc w:val="both"/>
-      </w:pPr>
-      <w:bookmarkStart w:id="17" w:name="_Toc129079347"/>
+      </w:pPr>
+      <w:bookmarkStart w:id="20" w:name="_Toc134085141"/>
+      <w:r>
+        <w:lastRenderedPageBreak/>
+        <w:t>Remerciements</w:t>
+      </w:r>
+      <w:bookmarkEnd w:id="20"/>
+    </w:p>
+    <w:p/>
+    <w:p>
+      <w:pPr>
+        <w:pStyle w:val="Titre1"/>
+        <w:jc w:val="both"/>
+      </w:pPr>
+      <w:bookmarkStart w:id="21" w:name="_Toc134085142"/>
       <w:r>
         <w:t>Annexes</w:t>
       </w:r>
-      <w:bookmarkEnd w:id="17"/>
+      <w:bookmarkEnd w:id="21"/>
     </w:p>
     <w:p>
       <w:pPr>
         <w:pStyle w:val="Titre2"/>
       </w:pPr>
-      <w:bookmarkStart w:id="18" w:name="_Toc129079348"/>
+      <w:bookmarkStart w:id="22" w:name="_Toc134085143"/>
       <w:r>
         <w:t>Résumé du rapport du TPI</w:t>
       </w:r>
-      <w:bookmarkEnd w:id="18"/>
+      <w:bookmarkEnd w:id="22"/>
     </w:p>
     <w:p>
       <w:pPr>
@@ -3682,7 +3617,7 @@
         <w:rPr>
           <w:color w:val="000000" w:themeColor="text1"/>
         </w:rPr>
-        <w:t>3 paragraphes</w:t>
+        <w:t>1.</w:t>
       </w:r>
     </w:p>
     <w:p>
@@ -3695,33 +3630,88 @@
     </w:p>
     <w:p>
       <w:pPr>
+        <w:jc w:val="both"/>
+        <w:rPr>
+          <w:color w:val="000000" w:themeColor="text1"/>
+        </w:rPr>
+      </w:pPr>
+      <w:r>
+        <w:rPr>
+          <w:color w:val="000000" w:themeColor="text1"/>
+        </w:rPr>
+        <w:t>2.</w:t>
+      </w:r>
+    </w:p>
+    <w:p>
+      <w:pPr>
+        <w:jc w:val="both"/>
+        <w:rPr>
+          <w:color w:val="000000" w:themeColor="text1"/>
+        </w:rPr>
+      </w:pPr>
+    </w:p>
+    <w:p>
+      <w:pPr>
+        <w:jc w:val="both"/>
+        <w:rPr>
+          <w:color w:val="000000" w:themeColor="text1"/>
+        </w:rPr>
+      </w:pPr>
+      <w:r>
+        <w:rPr>
+          <w:color w:val="000000" w:themeColor="text1"/>
+        </w:rPr>
+        <w:t>3.</w:t>
+      </w:r>
+    </w:p>
+    <w:p>
+      <w:pPr>
+        <w:jc w:val="both"/>
+        <w:rPr>
+          <w:color w:val="000000" w:themeColor="text1"/>
+        </w:rPr>
+      </w:pPr>
+    </w:p>
+    <w:p>
+      <w:pPr>
         <w:pStyle w:val="Titre2"/>
       </w:pPr>
-      <w:bookmarkStart w:id="19" w:name="_Toc129079349"/>
+      <w:bookmarkStart w:id="23" w:name="_Toc134085144"/>
       <w:r>
         <w:t>Sources – Bibliographie</w:t>
       </w:r>
-      <w:bookmarkEnd w:id="19"/>
-    </w:p>
-    <w:p>
-      <w:pPr>
-        <w:jc w:val="both"/>
-      </w:pPr>
-    </w:p>
-    <w:p>
-      <w:pPr>
-        <w:jc w:val="both"/>
-      </w:pPr>
-      <w:r>
-        <w:lastRenderedPageBreak/>
+      <w:bookmarkEnd w:id="23"/>
+    </w:p>
+    <w:p>
+      <w:pPr>
+        <w:jc w:val="both"/>
+      </w:pPr>
+    </w:p>
+    <w:p>
+      <w:pPr>
+        <w:jc w:val="both"/>
+        <w:rPr>
+          <w:color w:val="C00000"/>
+        </w:rPr>
+      </w:pPr>
+      <w:r>
+        <w:rPr>
+          <w:color w:val="C00000"/>
+        </w:rPr>
         <w:t xml:space="preserve">Liste des livres utilisés (Titre, auteur, date), des sites Internet (URL) consultés, des articles (Revue, date, titre, </w:t>
       </w:r>
       <w:proofErr w:type="gramStart"/>
       <w:r>
+        <w:rPr>
+          <w:color w:val="C00000"/>
+        </w:rPr>
         <w:t>auteur)…</w:t>
       </w:r>
       <w:proofErr w:type="gramEnd"/>
       <w:r>
+        <w:rPr>
+          <w:color w:val="C00000"/>
+        </w:rPr>
         <w:t xml:space="preserve"> Et de toutes les aides externes (noms)   </w:t>
       </w:r>
     </w:p>
@@ -3729,20 +3719,22 @@
       <w:pPr>
         <w:pStyle w:val="Titre2"/>
       </w:pPr>
+      <w:bookmarkStart w:id="24" w:name="_Toc134085145"/>
       <w:r>
         <w:t>Glossaire</w:t>
       </w:r>
+      <w:bookmarkEnd w:id="24"/>
     </w:p>
     <w:p/>
     <w:p>
       <w:pPr>
         <w:pStyle w:val="Titre2"/>
       </w:pPr>
-      <w:bookmarkStart w:id="20" w:name="_Toc129079350"/>
+      <w:bookmarkStart w:id="25" w:name="_Toc134085146"/>
       <w:r>
         <w:t>Journal de travail</w:t>
       </w:r>
-      <w:bookmarkEnd w:id="20"/>
+      <w:bookmarkEnd w:id="25"/>
     </w:p>
     <w:p>
       <w:pPr>
@@ -3950,31 +3942,11 @@
       <w:pPr>
         <w:pStyle w:val="Titre2"/>
       </w:pPr>
-      <w:bookmarkStart w:id="21" w:name="_Toc129079351"/>
-      <w:r>
-        <w:t>Manuel d’Installation</w:t>
-      </w:r>
-      <w:bookmarkEnd w:id="21"/>
-    </w:p>
-    <w:p>
-      <w:pPr>
-        <w:pStyle w:val="Titre2"/>
-      </w:pPr>
-      <w:bookmarkStart w:id="22" w:name="_Toc129079352"/>
-      <w:r>
-        <w:t>Manuel d’Utilisation</w:t>
-      </w:r>
-      <w:bookmarkEnd w:id="22"/>
-    </w:p>
-    <w:p>
-      <w:pPr>
-        <w:pStyle w:val="Titre2"/>
-      </w:pPr>
-      <w:bookmarkStart w:id="23" w:name="_Toc129079353"/>
+      <w:bookmarkStart w:id="26" w:name="_Toc134085147"/>
       <w:r>
         <w:t>Archives du projet</w:t>
       </w:r>
-      <w:bookmarkEnd w:id="23"/>
+      <w:bookmarkEnd w:id="26"/>
     </w:p>
     <w:p>
       <w:pPr>
@@ -4004,11 +3976,11 @@
         <w:pStyle w:val="Titre1"/>
         <w:jc w:val="both"/>
       </w:pPr>
-      <w:bookmarkStart w:id="24" w:name="_Toc129079354"/>
+      <w:bookmarkStart w:id="27" w:name="_Toc134085148"/>
       <w:r>
         <w:t>A ne pas oublier :</w:t>
       </w:r>
-      <w:bookmarkEnd w:id="24"/>
+      <w:bookmarkEnd w:id="27"/>
     </w:p>
     <w:p>
       <w:pPr>
@@ -4034,6 +4006,7 @@
         <w:jc w:val="both"/>
       </w:pPr>
       <w:r>
+        <w:lastRenderedPageBreak/>
         <w:t>Cahier des charges, planification initiale et journaux dans les annexes, à mentionner dans le document principal</w:t>
       </w:r>
     </w:p>
@@ -4088,6 +4061,9 @@
     </w:pPr>
     <w:r>
       <w:t>Travail de TPI par Damien Mayor SI-CA2a, publié le</w:t>
+    </w:r>
+    <w:r>
+      <w:t xml:space="preserve"> 30 mai 2023</w:t>
     </w:r>
   </w:p>
 </w:ftr>
@@ -4296,7 +4272,7 @@
                                   <w:noProof/>
                                   <w:lang w:val="fr-FR"/>
                                 </w:rPr>
-                                <w:t>2</w:t>
+                                <w:t>4</w:t>
                               </w:r>
                               <w:r>
                                 <w:fldChar w:fldCharType="end"/>
@@ -4350,7 +4326,7 @@
                             <w:noProof/>
                             <w:lang w:val="fr-FR"/>
                           </w:rPr>
-                          <w:t>2</w:t>
+                          <w:t>4</w:t>
                         </w:r>
                         <w:r>
                           <w:fldChar w:fldCharType="end"/>
@@ -4379,7 +4355,7 @@
       <w:rPr>
         <w:i/>
       </w:rPr>
-      <w:t>Titre du TPI</w:t>
+      <w:t>Mise en place de firewalls virtuels, adapté au module 146</w:t>
     </w:r>
     <w:r>
       <w:rPr>
@@ -5678,7 +5654,7 @@
 </file>
 
 <file path=customXml/itemProps1.xml><?xml version="1.0" encoding="utf-8"?>
-<ds:datastoreItem xmlns:ds="http://schemas.openxmlformats.org/officeDocument/2006/customXml" ds:itemID="{67C64EDF-F8CE-4FF1-B588-0A4FD520D718}">
+<ds:datastoreItem xmlns:ds="http://schemas.openxmlformats.org/officeDocument/2006/customXml" ds:itemID="{70244DA2-CA5F-4C8C-8F33-CCCE09D2B747}">
   <ds:schemaRefs>
     <ds:schemaRef ds:uri="http://schemas.openxmlformats.org/officeDocument/2006/bibliography"/>
   </ds:schemaRefs>

</xml_diff>